<commit_message>
reorganized imports in TSDProcessor
</commit_message>
<xml_diff>
--- a/sdd/DataViliJ_SDD.docx
+++ b/sdd/DataViliJ_SDD.docx
@@ -3478,6 +3478,14 @@
         </w:rPr>
         <w:t xml:space="preserve"> DataViLiJ Package Overview</w:t>
       </w:r>
+      <w:r>
+        <w:rPr>
+          <w:rFonts w:ascii="Times New Roman" w:hAnsi="Times New Roman" w:cs="Times New Roman"/>
+        </w:rPr>
+        <w:t xml:space="preserve"> (FIXME add inner classes maybe)</w:t>
+      </w:r>
+      <w:bookmarkStart w:id="2" w:name="_GoBack"/>
+      <w:bookmarkEnd w:id="2"/>
     </w:p>
     <w:p>
       <w:pPr>
@@ -3539,8 +3547,6 @@
         </w:rPr>
         <w:t>The DataViLiJ application will be programmed using Java, therefore the Java API will be used extensively, the classes of which are specified in Fig 2.2.</w:t>
       </w:r>
-      <w:bookmarkStart w:id="2" w:name="_GoBack"/>
-      <w:bookmarkEnd w:id="2"/>
     </w:p>
     <w:p>
       <w:pPr>
@@ -5696,7 +5702,7 @@
 </file>
 
 <file path=customXml/itemProps1.xml><?xml version="1.0" encoding="utf-8"?>
-<ds:datastoreItem xmlns:ds="http://schemas.openxmlformats.org/officeDocument/2006/customXml" ds:itemID="{DE9634D9-E4CD-43FB-9A32-8F6D95675870}">
+<ds:datastoreItem xmlns:ds="http://schemas.openxmlformats.org/officeDocument/2006/customXml" ds:itemID="{6547D341-82E0-4B3E-BF1E-CC7F1433B259}">
   <ds:schemaRefs>
     <ds:schemaRef ds:uri="http://schemas.openxmlformats.org/officeDocument/2006/bibliography"/>
   </ds:schemaRefs>

</xml_diff>

<commit_message>
Finished detailed class of data visualizer
</commit_message>
<xml_diff>
--- a/sdd/DataViliJ_SDD.docx
+++ b/sdd/DataViliJ_SDD.docx
@@ -8479,8 +8479,15 @@
       <w:r>
         <w:rPr>
           <w:rFonts w:ascii="Times New Roman" w:hAnsi="Times New Roman" w:cs="Times New Roman"/>
-        </w:rPr>
-        <w:t xml:space="preserve">Note: </w:t>
+          <w:b/>
+        </w:rPr>
+        <w:t>Note:</w:t>
+      </w:r>
+      <w:r>
+        <w:rPr>
+          <w:rFonts w:ascii="Times New Roman" w:hAnsi="Times New Roman" w:cs="Times New Roman"/>
+        </w:rPr>
+        <w:t xml:space="preserve"> </w:t>
       </w:r>
       <w:r>
         <w:rPr>
@@ -8573,31 +8580,29 @@
         </w:tabs>
         <w:spacing w:line="276" w:lineRule="auto"/>
       </w:pPr>
-      <w:bookmarkStart w:id="4" w:name="_GoBack"/>
-      <w:bookmarkEnd w:id="4"/>
       <w:r>
         <w:lastRenderedPageBreak/>
         <w:drawing>
-          <wp:anchor distT="0" distB="0" distL="114300" distR="114300" simplePos="0" relativeHeight="251663360" behindDoc="1" locked="0" layoutInCell="1" allowOverlap="1" wp14:anchorId="6CCB8F5F" wp14:editId="1E398C37">
+          <wp:anchor distT="0" distB="0" distL="114300" distR="114300" simplePos="0" relativeHeight="251666432" behindDoc="1" locked="0" layoutInCell="1" allowOverlap="1" wp14:anchorId="7795EC0F" wp14:editId="53B5F95F">
             <wp:simplePos x="0" y="0"/>
             <wp:positionH relativeFrom="margin">
               <wp:align>center</wp:align>
             </wp:positionH>
-            <wp:positionV relativeFrom="margin">
-              <wp:posOffset>-514350</wp:posOffset>
+            <wp:positionV relativeFrom="page">
+              <wp:posOffset>382270</wp:posOffset>
             </wp:positionV>
-            <wp:extent cx="7277100" cy="6172200"/>
-            <wp:effectExtent l="0" t="0" r="0" b="0"/>
+            <wp:extent cx="7140575" cy="6055995"/>
+            <wp:effectExtent l="0" t="0" r="3175" b="1905"/>
             <wp:wrapTight wrapText="bothSides">
               <wp:wrapPolygon edited="0">
                 <wp:start x="0" y="0"/>
-                <wp:lineTo x="0" y="21533"/>
-                <wp:lineTo x="21543" y="21533"/>
-                <wp:lineTo x="21543" y="0"/>
+                <wp:lineTo x="0" y="21539"/>
+                <wp:lineTo x="21552" y="21539"/>
+                <wp:lineTo x="21552" y="0"/>
                 <wp:lineTo x="0" y="0"/>
               </wp:wrapPolygon>
             </wp:wrapTight>
-            <wp:docPr id="8" name="Picture 8"/>
+            <wp:docPr id="12" name="Picture 12"/>
             <wp:cNvGraphicFramePr>
               <a:graphicFrameLocks xmlns:a="http://schemas.openxmlformats.org/drawingml/2006/main" noChangeAspect="1"/>
             </wp:cNvGraphicFramePr>
@@ -8623,7 +8628,7 @@
                   <pic:spPr>
                     <a:xfrm>
                       <a:off x="0" y="0"/>
-                      <a:ext cx="7277100" cy="6172200"/>
+                      <a:ext cx="7140575" cy="6055995"/>
                     </a:xfrm>
                     <a:prstGeom prst="rect">
                       <a:avLst/>
@@ -8641,6 +8646,71 @@
           </wp:anchor>
         </w:drawing>
       </w:r>
+      <w:r>
+        <w:drawing>
+          <wp:anchor distT="0" distB="0" distL="114300" distR="114300" simplePos="0" relativeHeight="251665408" behindDoc="1" locked="0" layoutInCell="1" allowOverlap="1" wp14:anchorId="0E4B67C8" wp14:editId="7E92F807">
+            <wp:simplePos x="0" y="0"/>
+            <wp:positionH relativeFrom="margin">
+              <wp:align>right</wp:align>
+            </wp:positionH>
+            <wp:positionV relativeFrom="page">
+              <wp:posOffset>10073640</wp:posOffset>
+            </wp:positionV>
+            <wp:extent cx="5943600" cy="5040630"/>
+            <wp:effectExtent l="0" t="0" r="0" b="7620"/>
+            <wp:wrapTight wrapText="bothSides">
+              <wp:wrapPolygon edited="0">
+                <wp:start x="0" y="0"/>
+                <wp:lineTo x="0" y="21551"/>
+                <wp:lineTo x="21531" y="21551"/>
+                <wp:lineTo x="21531" y="0"/>
+                <wp:lineTo x="0" y="0"/>
+              </wp:wrapPolygon>
+            </wp:wrapTight>
+            <wp:docPr id="11" name="Picture 11"/>
+            <wp:cNvGraphicFramePr>
+              <a:graphicFrameLocks xmlns:a="http://schemas.openxmlformats.org/drawingml/2006/main" noChangeAspect="1"/>
+            </wp:cNvGraphicFramePr>
+            <a:graphic xmlns:a="http://schemas.openxmlformats.org/drawingml/2006/main">
+              <a:graphicData uri="http://schemas.openxmlformats.org/drawingml/2006/picture">
+                <pic:pic xmlns:pic="http://schemas.openxmlformats.org/drawingml/2006/picture">
+                  <pic:nvPicPr>
+                    <pic:cNvPr id="1" name=""/>
+                    <pic:cNvPicPr/>
+                  </pic:nvPicPr>
+                  <pic:blipFill>
+                    <a:blip r:embed="rId12">
+                      <a:extLst>
+                        <a:ext uri="{28A0092B-C50C-407E-A947-70E740481C1C}">
+                          <a14:useLocalDpi xmlns:a14="http://schemas.microsoft.com/office/drawing/2010/main" val="0"/>
+                        </a:ext>
+                      </a:extLst>
+                    </a:blip>
+                    <a:stretch>
+                      <a:fillRect/>
+                    </a:stretch>
+                  </pic:blipFill>
+                  <pic:spPr>
+                    <a:xfrm>
+                      <a:off x="0" y="0"/>
+                      <a:ext cx="5943600" cy="5040630"/>
+                    </a:xfrm>
+                    <a:prstGeom prst="rect">
+                      <a:avLst/>
+                    </a:prstGeom>
+                  </pic:spPr>
+                </pic:pic>
+              </a:graphicData>
+            </a:graphic>
+            <wp14:sizeRelH relativeFrom="page">
+              <wp14:pctWidth>0</wp14:pctWidth>
+            </wp14:sizeRelH>
+            <wp14:sizeRelV relativeFrom="page">
+              <wp14:pctHeight>0</wp14:pctHeight>
+            </wp14:sizeRelV>
+          </wp:anchor>
+        </w:drawing>
+      </w:r>
     </w:p>
     <w:p>
       <w:pPr>
@@ -8679,6 +8749,10 @@
           <w:tab w:val="left" w:pos="3195"/>
         </w:tabs>
         <w:spacing w:line="276" w:lineRule="auto"/>
+        <w:jc w:val="center"/>
+        <w:rPr>
+          <w:rFonts w:ascii="Times New Roman" w:hAnsi="Times New Roman" w:cs="Times New Roman"/>
+        </w:rPr>
       </w:pPr>
     </w:p>
     <w:p>
@@ -8687,7 +8761,16 @@
           <w:tab w:val="left" w:pos="3195"/>
         </w:tabs>
         <w:spacing w:line="276" w:lineRule="auto"/>
-      </w:pPr>
+        <w:rPr>
+          <w:rFonts w:ascii="Times New Roman" w:hAnsi="Times New Roman" w:cs="Times New Roman"/>
+        </w:rPr>
+      </w:pPr>
+      <w:r>
+        <w:rPr>
+          <w:rFonts w:ascii="Times New Roman" w:hAnsi="Times New Roman" w:cs="Times New Roman"/>
+        </w:rPr>
+        <w:t>Below shows more specific UML Class Diagrams of the Data Visualization GUI Module.</w:t>
+      </w:r>
     </w:p>
     <w:p>
       <w:pPr>
@@ -8695,7 +8778,35 @@
           <w:tab w:val="left" w:pos="3195"/>
         </w:tabs>
         <w:spacing w:line="276" w:lineRule="auto"/>
-      </w:pPr>
+        <w:rPr>
+          <w:rFonts w:ascii="Times New Roman" w:hAnsi="Times New Roman" w:cs="Times New Roman"/>
+        </w:rPr>
+      </w:pPr>
+      <w:r>
+        <w:rPr>
+          <w:rFonts w:ascii="Times New Roman" w:hAnsi="Times New Roman" w:cs="Times New Roman"/>
+          <w:b/>
+        </w:rPr>
+        <w:t>Note</w:t>
+      </w:r>
+      <w:r>
+        <w:rPr>
+          <w:rFonts w:ascii="Times New Roman" w:hAnsi="Times New Roman" w:cs="Times New Roman"/>
+        </w:rPr>
+        <w:t xml:space="preserve">: </w:t>
+      </w:r>
+      <w:r>
+        <w:rPr>
+          <w:rFonts w:ascii="Times New Roman" w:hAnsi="Times New Roman" w:cs="Times New Roman"/>
+        </w:rPr>
+        <w:t xml:space="preserve"> Many of the classes inherit behavior and attributes from their corresponding parent classes in the ViLiJ framework, however, the members of the parent classes are not displayed for clarity since it does not add any value to the reader and will simply take up space. </w:t>
+      </w:r>
+      <w:r>
+        <w:rPr>
+          <w:rFonts w:ascii="Times New Roman" w:hAnsi="Times New Roman" w:cs="Times New Roman"/>
+        </w:rPr>
+        <w:t xml:space="preserve">Only members of the specific classes within the DataViLiJ module are presented in the UML diagrams below. </w:t>
+      </w:r>
     </w:p>
     <w:p>
       <w:pPr>
@@ -8703,11 +8814,286 @@
           <w:tab w:val="left" w:pos="3195"/>
         </w:tabs>
         <w:spacing w:line="276" w:lineRule="auto"/>
-      </w:pPr>
+        <w:rPr>
+          <w:rFonts w:ascii="Times New Roman" w:hAnsi="Times New Roman" w:cs="Times New Roman"/>
+        </w:rPr>
+      </w:pPr>
+    </w:p>
+    <w:p>
+      <w:pPr>
+        <w:tabs>
+          <w:tab w:val="left" w:pos="3195"/>
+        </w:tabs>
+        <w:spacing w:line="276" w:lineRule="auto"/>
+        <w:rPr>
+          <w:rFonts w:ascii="Times New Roman" w:hAnsi="Times New Roman" w:cs="Times New Roman"/>
+        </w:rPr>
+      </w:pPr>
+    </w:p>
+    <w:p>
+      <w:pPr>
+        <w:tabs>
+          <w:tab w:val="left" w:pos="3195"/>
+        </w:tabs>
+        <w:spacing w:line="276" w:lineRule="auto"/>
+      </w:pPr>
+    </w:p>
+    <w:p>
+      <w:pPr>
+        <w:tabs>
+          <w:tab w:val="left" w:pos="3195"/>
+        </w:tabs>
+        <w:spacing w:line="276" w:lineRule="auto"/>
+      </w:pPr>
+    </w:p>
+    <w:p>
+      <w:pPr>
+        <w:tabs>
+          <w:tab w:val="left" w:pos="3195"/>
+        </w:tabs>
+        <w:spacing w:line="276" w:lineRule="auto"/>
+      </w:pPr>
+      <w:r>
+        <w:drawing>
+          <wp:anchor distT="0" distB="0" distL="114300" distR="114300" simplePos="0" relativeHeight="251664384" behindDoc="1" locked="0" layoutInCell="1" allowOverlap="1" wp14:anchorId="291D61C1" wp14:editId="34DD5AAE">
+            <wp:simplePos x="0" y="0"/>
+            <wp:positionH relativeFrom="margin">
+              <wp:align>center</wp:align>
+            </wp:positionH>
+            <wp:positionV relativeFrom="page">
+              <wp:posOffset>333375</wp:posOffset>
+            </wp:positionV>
+            <wp:extent cx="4945380" cy="4295775"/>
+            <wp:effectExtent l="0" t="0" r="7620" b="9525"/>
+            <wp:wrapTight wrapText="bothSides">
+              <wp:wrapPolygon edited="0">
+                <wp:start x="0" y="0"/>
+                <wp:lineTo x="0" y="21552"/>
+                <wp:lineTo x="21550" y="21552"/>
+                <wp:lineTo x="21550" y="0"/>
+                <wp:lineTo x="0" y="0"/>
+              </wp:wrapPolygon>
+            </wp:wrapTight>
+            <wp:docPr id="10" name="Picture 10"/>
+            <wp:cNvGraphicFramePr>
+              <a:graphicFrameLocks xmlns:a="http://schemas.openxmlformats.org/drawingml/2006/main" noChangeAspect="1"/>
+            </wp:cNvGraphicFramePr>
+            <a:graphic xmlns:a="http://schemas.openxmlformats.org/drawingml/2006/main">
+              <a:graphicData uri="http://schemas.openxmlformats.org/drawingml/2006/picture">
+                <pic:pic xmlns:pic="http://schemas.openxmlformats.org/drawingml/2006/picture">
+                  <pic:nvPicPr>
+                    <pic:cNvPr id="1" name=""/>
+                    <pic:cNvPicPr/>
+                  </pic:nvPicPr>
+                  <pic:blipFill>
+                    <a:blip r:embed="rId13">
+                      <a:extLst>
+                        <a:ext uri="{28A0092B-C50C-407E-A947-70E740481C1C}">
+                          <a14:useLocalDpi xmlns:a14="http://schemas.microsoft.com/office/drawing/2010/main" val="0"/>
+                        </a:ext>
+                      </a:extLst>
+                    </a:blip>
+                    <a:stretch>
+                      <a:fillRect/>
+                    </a:stretch>
+                  </pic:blipFill>
+                  <pic:spPr>
+                    <a:xfrm>
+                      <a:off x="0" y="0"/>
+                      <a:ext cx="4945380" cy="4295775"/>
+                    </a:xfrm>
+                    <a:prstGeom prst="rect">
+                      <a:avLst/>
+                    </a:prstGeom>
+                  </pic:spPr>
+                </pic:pic>
+              </a:graphicData>
+            </a:graphic>
+            <wp14:sizeRelH relativeFrom="page">
+              <wp14:pctWidth>0</wp14:pctWidth>
+            </wp14:sizeRelH>
+            <wp14:sizeRelV relativeFrom="page">
+              <wp14:pctHeight>0</wp14:pctHeight>
+            </wp14:sizeRelV>
+          </wp:anchor>
+        </w:drawing>
+      </w:r>
+    </w:p>
+    <w:p>
+      <w:pPr>
+        <w:tabs>
+          <w:tab w:val="left" w:pos="3195"/>
+        </w:tabs>
+        <w:spacing w:line="276" w:lineRule="auto"/>
+      </w:pPr>
+    </w:p>
+    <w:p>
+      <w:pPr>
+        <w:tabs>
+          <w:tab w:val="left" w:pos="3195"/>
+        </w:tabs>
+        <w:spacing w:line="276" w:lineRule="auto"/>
+      </w:pPr>
+    </w:p>
+    <w:p>
+      <w:pPr>
+        <w:tabs>
+          <w:tab w:val="left" w:pos="3195"/>
+        </w:tabs>
+        <w:spacing w:line="276" w:lineRule="auto"/>
+      </w:pPr>
+    </w:p>
+    <w:p>
+      <w:pPr>
+        <w:tabs>
+          <w:tab w:val="left" w:pos="3195"/>
+        </w:tabs>
+        <w:spacing w:line="276" w:lineRule="auto"/>
+      </w:pPr>
+    </w:p>
+    <w:p>
+      <w:pPr>
+        <w:tabs>
+          <w:tab w:val="left" w:pos="3195"/>
+        </w:tabs>
+        <w:spacing w:line="276" w:lineRule="auto"/>
+      </w:pPr>
+    </w:p>
+    <w:p>
+      <w:pPr>
+        <w:tabs>
+          <w:tab w:val="left" w:pos="3195"/>
+        </w:tabs>
+        <w:spacing w:line="276" w:lineRule="auto"/>
+      </w:pPr>
+    </w:p>
+    <w:p>
+      <w:pPr>
+        <w:tabs>
+          <w:tab w:val="left" w:pos="3195"/>
+        </w:tabs>
+        <w:spacing w:line="276" w:lineRule="auto"/>
+      </w:pPr>
+    </w:p>
+    <w:p>
+      <w:pPr>
+        <w:tabs>
+          <w:tab w:val="left" w:pos="3195"/>
+        </w:tabs>
+        <w:spacing w:line="276" w:lineRule="auto"/>
+      </w:pPr>
+    </w:p>
+    <w:p>
+      <w:pPr>
+        <w:tabs>
+          <w:tab w:val="left" w:pos="3195"/>
+        </w:tabs>
+        <w:spacing w:line="276" w:lineRule="auto"/>
+      </w:pPr>
+    </w:p>
+    <w:p>
+      <w:pPr>
+        <w:tabs>
+          <w:tab w:val="left" w:pos="3195"/>
+        </w:tabs>
+        <w:spacing w:line="276" w:lineRule="auto"/>
+      </w:pPr>
+    </w:p>
+    <w:p>
+      <w:pPr>
+        <w:tabs>
+          <w:tab w:val="left" w:pos="3195"/>
+        </w:tabs>
+        <w:spacing w:line="276" w:lineRule="auto"/>
+        <w:rPr>
+          <w:rFonts w:ascii="Times New Roman" w:hAnsi="Times New Roman" w:cs="Times New Roman"/>
+        </w:rPr>
+      </w:pPr>
+    </w:p>
+    <w:p>
+      <w:pPr>
+        <w:tabs>
+          <w:tab w:val="left" w:pos="3195"/>
+        </w:tabs>
+        <w:spacing w:line="276" w:lineRule="auto"/>
+        <w:jc w:val="center"/>
+        <w:rPr>
+          <w:rFonts w:ascii="Times New Roman" w:hAnsi="Times New Roman" w:cs="Times New Roman"/>
+        </w:rPr>
+      </w:pPr>
+      <w:r>
+        <w:rPr>
+          <w:rFonts w:ascii="Times New Roman" w:hAnsi="Times New Roman" w:cs="Times New Roman"/>
+          <w:b/>
+        </w:rPr>
+        <w:t>Fig 3.2.</w:t>
+      </w:r>
+      <w:r>
+        <w:rPr>
+          <w:rFonts w:ascii="Times New Roman" w:hAnsi="Times New Roman" w:cs="Times New Roman"/>
+        </w:rPr>
+        <w:t xml:space="preserve"> Detailed UML Class Diagram of DataVisualizer.java</w:t>
+      </w:r>
+    </w:p>
+    <w:p>
+      <w:pPr>
+        <w:tabs>
+          <w:tab w:val="left" w:pos="3195"/>
+        </w:tabs>
+        <w:spacing w:line="276" w:lineRule="auto"/>
+        <w:rPr>
+          <w:rFonts w:ascii="Times New Roman" w:hAnsi="Times New Roman" w:cs="Times New Roman"/>
+        </w:rPr>
+      </w:pPr>
+      <w:r>
+        <w:rPr>
+          <w:rFonts w:ascii="Times New Roman" w:hAnsi="Times New Roman" w:cs="Times New Roman"/>
+          <w:b/>
+        </w:rPr>
+        <w:t>Note.</w:t>
+      </w:r>
+      <w:r>
+        <w:rPr>
+          <w:rFonts w:ascii="Times New Roman" w:hAnsi="Times New Roman" w:cs="Times New Roman"/>
+        </w:rPr>
+        <w:t xml:space="preserve"> This class is the container class of the whole application which overrides the start method itself. </w:t>
+      </w:r>
+      <w:r>
+        <w:rPr>
+          <w:rFonts w:ascii="Times New Roman" w:hAnsi="Times New Roman" w:cs="Times New Roman"/>
+        </w:rPr>
+        <w:t>Initialization of the program itself</w:t>
+      </w:r>
+      <w:r>
+        <w:rPr>
+          <w:rFonts w:ascii="Times New Roman" w:hAnsi="Times New Roman" w:cs="Times New Roman"/>
+        </w:rPr>
+        <w:t>, including the other classes of the module</w:t>
+      </w:r>
+      <w:r>
+        <w:rPr>
+          <w:rFonts w:ascii="Times New Roman" w:hAnsi="Times New Roman" w:cs="Times New Roman"/>
+        </w:rPr>
+        <w:t xml:space="preserve"> begins upon </w:t>
+      </w:r>
+      <w:r>
+        <w:rPr>
+          <w:rFonts w:ascii="Times New Roman" w:hAnsi="Times New Roman" w:cs="Times New Roman"/>
+        </w:rPr>
+        <w:t xml:space="preserve">the call to this class’s start method. </w:t>
+      </w:r>
+      <w:r>
+        <w:rPr>
+          <w:rFonts w:ascii="Times New Roman" w:hAnsi="Times New Roman" w:cs="Times New Roman"/>
+        </w:rPr>
+        <w:t xml:space="preserve"> </w:t>
+      </w:r>
+      <w:bookmarkStart w:id="4" w:name="_GoBack"/>
+      <w:bookmarkEnd w:id="4"/>
     </w:p>
     <w:sectPr>
-      <w:headerReference w:type="default" r:id="rId13"/>
-      <w:footerReference w:type="default" r:id="rId14"/>
+      <w:headerReference w:type="default" r:id="rId14"/>
+      <w:footerReference w:type="default" r:id="rId15"/>
       <w:pgSz w:w="12240" w:h="15840"/>
       <w:pgMar w:top="1440" w:right="1440" w:bottom="1440" w:left="1440" w:header="720" w:footer="720" w:gutter="0"/>
       <w:cols w:space="720"/>
@@ -8777,7 +9163,7 @@
           <w:rPr>
             <w:noProof/>
           </w:rPr>
-          <w:t>11</w:t>
+          <w:t>12</w:t>
         </w:r>
         <w:r>
           <w:rPr>
@@ -10784,7 +11170,7 @@
 </file>
 
 <file path=customXml/itemProps1.xml><?xml version="1.0" encoding="utf-8"?>
-<ds:datastoreItem xmlns:ds="http://schemas.openxmlformats.org/officeDocument/2006/customXml" ds:itemID="{12731047-C2D6-4178-9686-2E6EFC333A42}">
+<ds:datastoreItem xmlns:ds="http://schemas.openxmlformats.org/officeDocument/2006/customXml" ds:itemID="{DD3C8F85-F346-43DD-9F6F-D6DC1D194129}">
   <ds:schemaRefs>
     <ds:schemaRef ds:uri="http://schemas.openxmlformats.org/officeDocument/2006/bibliography"/>
   </ds:schemaRefs>

</xml_diff>

<commit_message>
use case 6 started
</commit_message>
<xml_diff>
--- a/sdd/DataViliJ_SDD.docx
+++ b/sdd/DataViliJ_SDD.docx
@@ -9535,47 +9535,6 @@
           <w:rFonts w:ascii="Times New Roman" w:hAnsi="Times New Roman" w:cs="Times New Roman"/>
         </w:rPr>
       </w:pPr>
-      <w:r>
-        <w:rPr>
-          <w:rFonts w:ascii="Times New Roman" w:hAnsi="Times New Roman" w:cs="Times New Roman"/>
-        </w:rPr>
-        <w:lastRenderedPageBreak/>
-        <w:drawing>
-          <wp:inline distT="0" distB="0" distL="0" distR="0" wp14:anchorId="4269113C" wp14:editId="24FAA5F5">
-            <wp:extent cx="5943600" cy="3647440"/>
-            <wp:effectExtent l="0" t="0" r="0" b="0"/>
-            <wp:docPr id="17" name="Picture 17"/>
-            <wp:cNvGraphicFramePr>
-              <a:graphicFrameLocks xmlns:a="http://schemas.openxmlformats.org/drawingml/2006/main" noChangeAspect="1"/>
-            </wp:cNvGraphicFramePr>
-            <a:graphic xmlns:a="http://schemas.openxmlformats.org/drawingml/2006/main">
-              <a:graphicData uri="http://schemas.openxmlformats.org/drawingml/2006/picture">
-                <pic:pic xmlns:pic="http://schemas.openxmlformats.org/drawingml/2006/picture">
-                  <pic:nvPicPr>
-                    <pic:cNvPr id="1" name=""/>
-                    <pic:cNvPicPr/>
-                  </pic:nvPicPr>
-                  <pic:blipFill>
-                    <a:blip r:embed="rId16"/>
-                    <a:stretch>
-                      <a:fillRect/>
-                    </a:stretch>
-                  </pic:blipFill>
-                  <pic:spPr>
-                    <a:xfrm>
-                      <a:off x="0" y="0"/>
-                      <a:ext cx="5943600" cy="3647440"/>
-                    </a:xfrm>
-                    <a:prstGeom prst="rect">
-                      <a:avLst/>
-                    </a:prstGeom>
-                  </pic:spPr>
-                </pic:pic>
-              </a:graphicData>
-            </a:graphic>
-          </wp:inline>
-        </w:drawing>
-      </w:r>
     </w:p>
     <w:p>
       <w:pPr>
@@ -9598,110 +9557,7 @@
           <w:rFonts w:ascii="Times New Roman" w:hAnsi="Times New Roman" w:cs="Times New Roman"/>
         </w:rPr>
       </w:pPr>
-    </w:p>
-    <w:p>
-      <w:pPr>
-        <w:tabs>
-          <w:tab w:val="left" w:pos="3195"/>
-        </w:tabs>
-        <w:spacing w:line="276" w:lineRule="auto"/>
-        <w:rPr>
-          <w:rFonts w:ascii="Times New Roman" w:hAnsi="Times New Roman" w:cs="Times New Roman"/>
-        </w:rPr>
-      </w:pPr>
-      <w:r>
-        <w:rPr>
-          <w:rFonts w:ascii="Times New Roman" w:hAnsi="Times New Roman" w:cs="Times New Roman"/>
-        </w:rPr>
-        <w:drawing>
-          <wp:inline distT="0" distB="0" distL="0" distR="0" wp14:anchorId="1E19FDB9" wp14:editId="30B043BE">
-            <wp:extent cx="5943600" cy="3581400"/>
-            <wp:effectExtent l="0" t="0" r="0" b="0"/>
-            <wp:docPr id="18" name="Picture 18"/>
-            <wp:cNvGraphicFramePr>
-              <a:graphicFrameLocks xmlns:a="http://schemas.openxmlformats.org/drawingml/2006/main" noChangeAspect="1"/>
-            </wp:cNvGraphicFramePr>
-            <a:graphic xmlns:a="http://schemas.openxmlformats.org/drawingml/2006/main">
-              <a:graphicData uri="http://schemas.openxmlformats.org/drawingml/2006/picture">
-                <pic:pic xmlns:pic="http://schemas.openxmlformats.org/drawingml/2006/picture">
-                  <pic:nvPicPr>
-                    <pic:cNvPr id="1" name=""/>
-                    <pic:cNvPicPr/>
-                  </pic:nvPicPr>
-                  <pic:blipFill>
-                    <a:blip r:embed="rId17"/>
-                    <a:stretch>
-                      <a:fillRect/>
-                    </a:stretch>
-                  </pic:blipFill>
-                  <pic:spPr>
-                    <a:xfrm>
-                      <a:off x="0" y="0"/>
-                      <a:ext cx="5943600" cy="3581400"/>
-                    </a:xfrm>
-                    <a:prstGeom prst="rect">
-                      <a:avLst/>
-                    </a:prstGeom>
-                  </pic:spPr>
-                </pic:pic>
-              </a:graphicData>
-            </a:graphic>
-          </wp:inline>
-        </w:drawing>
-      </w:r>
-    </w:p>
-    <w:p>
-      <w:pPr>
-        <w:tabs>
-          <w:tab w:val="left" w:pos="3195"/>
-        </w:tabs>
-        <w:spacing w:line="276" w:lineRule="auto"/>
-        <w:rPr>
-          <w:rFonts w:ascii="Times New Roman" w:hAnsi="Times New Roman" w:cs="Times New Roman"/>
-        </w:rPr>
-      </w:pPr>
       <w:bookmarkStart w:id="5" w:name="_GoBack"/>
-      <w:r>
-        <w:rPr>
-          <w:rFonts w:ascii="Times New Roman" w:hAnsi="Times New Roman" w:cs="Times New Roman"/>
-        </w:rPr>
-        <w:lastRenderedPageBreak/>
-        <w:drawing>
-          <wp:inline distT="0" distB="0" distL="0" distR="0" wp14:anchorId="79C563B5" wp14:editId="4FAF8372">
-            <wp:extent cx="5943600" cy="4916805"/>
-            <wp:effectExtent l="0" t="0" r="0" b="0"/>
-            <wp:docPr id="16" name="Picture 16"/>
-            <wp:cNvGraphicFramePr>
-              <a:graphicFrameLocks xmlns:a="http://schemas.openxmlformats.org/drawingml/2006/main" noChangeAspect="1"/>
-            </wp:cNvGraphicFramePr>
-            <a:graphic xmlns:a="http://schemas.openxmlformats.org/drawingml/2006/main">
-              <a:graphicData uri="http://schemas.openxmlformats.org/drawingml/2006/picture">
-                <pic:pic xmlns:pic="http://schemas.openxmlformats.org/drawingml/2006/picture">
-                  <pic:nvPicPr>
-                    <pic:cNvPr id="1" name=""/>
-                    <pic:cNvPicPr/>
-                  </pic:nvPicPr>
-                  <pic:blipFill>
-                    <a:blip r:embed="rId18"/>
-                    <a:stretch>
-                      <a:fillRect/>
-                    </a:stretch>
-                  </pic:blipFill>
-                  <pic:spPr>
-                    <a:xfrm>
-                      <a:off x="0" y="0"/>
-                      <a:ext cx="5943600" cy="4916805"/>
-                    </a:xfrm>
-                    <a:prstGeom prst="rect">
-                      <a:avLst/>
-                    </a:prstGeom>
-                  </pic:spPr>
-                </pic:pic>
-              </a:graphicData>
-            </a:graphic>
-          </wp:inline>
-        </w:drawing>
-      </w:r>
       <w:bookmarkEnd w:id="5"/>
       <w:r>
         <w:rPr>
@@ -9709,51 +9565,10 @@
         </w:rPr>
         <w:t xml:space="preserve"> </w:t>
       </w:r>
-      <w:r>
-        <w:rPr>
-          <w:rFonts w:ascii="Times New Roman" w:hAnsi="Times New Roman" w:cs="Times New Roman"/>
-        </w:rPr>
-        <w:lastRenderedPageBreak/>
-        <w:drawing>
-          <wp:inline distT="0" distB="0" distL="0" distR="0" wp14:anchorId="17FE563E" wp14:editId="3AFA90FB">
-            <wp:extent cx="5943600" cy="3581400"/>
-            <wp:effectExtent l="0" t="0" r="0" b="0"/>
-            <wp:docPr id="19" name="Picture 19"/>
-            <wp:cNvGraphicFramePr>
-              <a:graphicFrameLocks xmlns:a="http://schemas.openxmlformats.org/drawingml/2006/main" noChangeAspect="1"/>
-            </wp:cNvGraphicFramePr>
-            <a:graphic xmlns:a="http://schemas.openxmlformats.org/drawingml/2006/main">
-              <a:graphicData uri="http://schemas.openxmlformats.org/drawingml/2006/picture">
-                <pic:pic xmlns:pic="http://schemas.openxmlformats.org/drawingml/2006/picture">
-                  <pic:nvPicPr>
-                    <pic:cNvPr id="1" name=""/>
-                    <pic:cNvPicPr/>
-                  </pic:nvPicPr>
-                  <pic:blipFill>
-                    <a:blip r:embed="rId17"/>
-                    <a:stretch>
-                      <a:fillRect/>
-                    </a:stretch>
-                  </pic:blipFill>
-                  <pic:spPr>
-                    <a:xfrm>
-                      <a:off x="0" y="0"/>
-                      <a:ext cx="5943600" cy="3581400"/>
-                    </a:xfrm>
-                    <a:prstGeom prst="rect">
-                      <a:avLst/>
-                    </a:prstGeom>
-                  </pic:spPr>
-                </pic:pic>
-              </a:graphicData>
-            </a:graphic>
-          </wp:inline>
-        </w:drawing>
-      </w:r>
     </w:p>
     <w:sectPr>
-      <w:headerReference w:type="default" r:id="rId19"/>
-      <w:footerReference w:type="default" r:id="rId20"/>
+      <w:headerReference w:type="default" r:id="rId16"/>
+      <w:footerReference w:type="default" r:id="rId17"/>
       <w:pgSz w:w="12240" w:h="15840"/>
       <w:pgMar w:top="1440" w:right="1440" w:bottom="1440" w:left="1440" w:header="720" w:footer="720" w:gutter="0"/>
       <w:cols w:space="720"/>
@@ -9823,7 +9638,7 @@
           <w:rPr>
             <w:noProof/>
           </w:rPr>
-          <w:t>17</w:t>
+          <w:t>15</w:t>
         </w:r>
         <w:r>
           <w:rPr>
@@ -11830,7 +11645,7 @@
 </file>
 
 <file path=customXml/itemProps1.xml><?xml version="1.0" encoding="utf-8"?>
-<ds:datastoreItem xmlns:ds="http://schemas.openxmlformats.org/officeDocument/2006/customXml" ds:itemID="{51942854-5E70-439C-AC86-F558110DAD2C}">
+<ds:datastoreItem xmlns:ds="http://schemas.openxmlformats.org/officeDocument/2006/customXml" ds:itemID="{7C558346-7663-45A7-9F22-24D11CFAC150}">
   <ds:schemaRefs>
     <ds:schemaRef ds:uri="http://schemas.openxmlformats.org/officeDocument/2006/bibliography"/>
   </ds:schemaRefs>

</xml_diff>

<commit_message>
finished use case 8
</commit_message>
<xml_diff>
--- a/sdd/DataViliJ_SDD.docx
+++ b/sdd/DataViliJ_SDD.docx
@@ -746,6 +746,7 @@
           <w:docPartUnique/>
         </w:docPartObj>
       </w:sdtPr>
+      <w:sdtEndPr/>
       <w:sdtContent>
         <w:p>
           <w:pPr>
@@ -3232,6 +3233,7 @@
       <w:r>
         <w:rPr>
           <w:rFonts w:ascii="Times New Roman" w:hAnsi="Times New Roman" w:cs="Times New Roman"/>
+          <w:noProof/>
           <w:szCs w:val="28"/>
         </w:rPr>
         <w:drawing>
@@ -3744,6 +3746,7 @@
         <w:rPr>
           <w:rFonts w:ascii="Times New Roman" w:hAnsi="Times New Roman" w:cs="Times New Roman"/>
           <w:b/>
+          <w:noProof/>
           <w:color w:val="A6A6A6" w:themeColor="background1" w:themeShade="A6"/>
           <w:sz w:val="28"/>
           <w:szCs w:val="28"/>
@@ -5476,19 +5479,11 @@
         </w:rPr>
         <w:t xml:space="preserve">Table 2.4. </w:t>
       </w:r>
-      <w:proofErr w:type="gramStart"/>
-      <w:r>
-        <w:rPr>
-          <w:rFonts w:ascii="Times New Roman" w:hAnsi="Times New Roman" w:cs="Times New Roman"/>
-        </w:rPr>
-        <w:t>java.util</w:t>
-      </w:r>
-      <w:proofErr w:type="gramEnd"/>
-      <w:r>
-        <w:rPr>
-          <w:rFonts w:ascii="Times New Roman" w:hAnsi="Times New Roman" w:cs="Times New Roman"/>
-        </w:rPr>
-        <w:t xml:space="preserve"> class usage</w:t>
+      <w:r>
+        <w:rPr>
+          <w:rFonts w:ascii="Times New Roman" w:hAnsi="Times New Roman" w:cs="Times New Roman"/>
+        </w:rPr>
+        <w:t>java.util class usage</w:t>
       </w:r>
     </w:p>
     <w:p>
@@ -7418,23 +7413,7 @@
                 <w:rFonts w:ascii="Times New Roman" w:hAnsi="Times New Roman" w:cs="Times New Roman"/>
                 <w:szCs w:val="32"/>
               </w:rPr>
-              <w:t xml:space="preserve">For use by </w:t>
-            </w:r>
-            <w:proofErr w:type="gramStart"/>
-            <w:r>
-              <w:rPr>
-                <w:rFonts w:ascii="Times New Roman" w:hAnsi="Times New Roman" w:cs="Times New Roman"/>
-                <w:szCs w:val="32"/>
-              </w:rPr>
-              <w:t>all of</w:t>
-            </w:r>
-            <w:proofErr w:type="gramEnd"/>
-            <w:r>
-              <w:rPr>
-                <w:rFonts w:ascii="Times New Roman" w:hAnsi="Times New Roman" w:cs="Times New Roman"/>
-                <w:szCs w:val="32"/>
-              </w:rPr>
-              <w:t xml:space="preserve"> the different toolbar functionalities. Also for use by the user to display the text area data or the file specific data to the chart in the application</w:t>
+              <w:t>For use by all of the different toolbar functionalities. Also for use by the user to display the text area data or the file specific data to the chart in the application</w:t>
             </w:r>
           </w:p>
         </w:tc>
@@ -8361,19 +8340,11 @@
         </w:rPr>
         <w:t xml:space="preserve">Table 2.16. </w:t>
       </w:r>
-      <w:proofErr w:type="gramStart"/>
-      <w:r>
-        <w:rPr>
-          <w:rFonts w:ascii="Times New Roman" w:hAnsi="Times New Roman" w:cs="Times New Roman"/>
-        </w:rPr>
-        <w:t>javafx.collections</w:t>
-      </w:r>
-      <w:proofErr w:type="gramEnd"/>
-      <w:r>
-        <w:rPr>
-          <w:rFonts w:ascii="Times New Roman" w:hAnsi="Times New Roman" w:cs="Times New Roman"/>
-        </w:rPr>
-        <w:t xml:space="preserve"> class usage</w:t>
+      <w:r>
+        <w:rPr>
+          <w:rFonts w:ascii="Times New Roman" w:hAnsi="Times New Roman" w:cs="Times New Roman"/>
+        </w:rPr>
+        <w:t>javafx.collections class usage</w:t>
       </w:r>
     </w:p>
     <w:p>
@@ -8575,6 +8546,9 @@
         <w:spacing w:line="276" w:lineRule="auto"/>
       </w:pPr>
       <w:r>
+        <w:rPr>
+          <w:noProof/>
+        </w:rPr>
         <w:lastRenderedPageBreak/>
         <w:drawing>
           <wp:anchor distT="0" distB="0" distL="114300" distR="114300" simplePos="0" relativeHeight="251666432" behindDoc="1" locked="0" layoutInCell="1" allowOverlap="1" wp14:anchorId="7795EC0F" wp14:editId="22404FA9">
@@ -8649,6 +8623,9 @@
         <w:spacing w:line="276" w:lineRule="auto"/>
       </w:pPr>
       <w:r>
+        <w:rPr>
+          <w:noProof/>
+        </w:rPr>
         <w:drawing>
           <wp:anchor distT="0" distB="0" distL="114300" distR="114300" simplePos="0" relativeHeight="251665408" behindDoc="1" locked="0" layoutInCell="1" allowOverlap="1" wp14:anchorId="0E4B67C8" wp14:editId="7E92F807">
             <wp:simplePos x="0" y="0"/>
@@ -8865,6 +8842,9 @@
         </w:rPr>
       </w:pPr>
       <w:r>
+        <w:rPr>
+          <w:noProof/>
+        </w:rPr>
         <w:drawing>
           <wp:anchor distT="0" distB="0" distL="114300" distR="114300" simplePos="0" relativeHeight="251664384" behindDoc="1" locked="0" layoutInCell="1" allowOverlap="1" wp14:anchorId="291D61C1" wp14:editId="0C9403B1">
             <wp:simplePos x="0" y="0"/>
@@ -9087,6 +9067,7 @@
       <w:r>
         <w:rPr>
           <w:rFonts w:ascii="Times New Roman" w:hAnsi="Times New Roman" w:cs="Times New Roman"/>
+          <w:noProof/>
         </w:rPr>
         <w:lastRenderedPageBreak/>
         <w:drawing>
@@ -9170,14 +9151,7 @@
           <w:rFonts w:ascii="Times New Roman" w:hAnsi="Times New Roman" w:cs="Times New Roman"/>
           <w:b/>
         </w:rPr>
-        <w:t>Fig 3.3</w:t>
-      </w:r>
-      <w:r>
-        <w:rPr>
-          <w:rFonts w:ascii="Times New Roman" w:hAnsi="Times New Roman" w:cs="Times New Roman"/>
-          <w:b/>
-        </w:rPr>
-        <w:t>.</w:t>
+        <w:t>Fig 3.3.</w:t>
       </w:r>
       <w:r>
         <w:rPr>
@@ -9330,6 +9304,7 @@
       <w:r>
         <w:rPr>
           <w:rFonts w:ascii="Times New Roman" w:hAnsi="Times New Roman" w:cs="Times New Roman"/>
+          <w:noProof/>
         </w:rPr>
         <w:drawing>
           <wp:anchor distT="0" distB="0" distL="114300" distR="114300" simplePos="0" relativeHeight="251668480" behindDoc="1" locked="0" layoutInCell="1" allowOverlap="1" wp14:anchorId="6A327E9D" wp14:editId="77756A36">
@@ -9480,6 +9455,14 @@
           <w:rFonts w:ascii="Times New Roman" w:hAnsi="Times New Roman" w:cs="Times New Roman"/>
         </w:rPr>
       </w:pPr>
+      <w:r>
+        <w:rPr>
+          <w:rFonts w:ascii="Times New Roman" w:hAnsi="Times New Roman" w:cs="Times New Roman"/>
+        </w:rPr>
+        <w:t>NO NEED TO SHOW FAILED SEQUENCES</w:t>
+      </w:r>
+      <w:bookmarkStart w:id="5" w:name="_GoBack"/>
+      <w:bookmarkEnd w:id="5"/>
     </w:p>
     <w:p>
       <w:pPr>
@@ -9557,8 +9540,17 @@
           <w:rFonts w:ascii="Times New Roman" w:hAnsi="Times New Roman" w:cs="Times New Roman"/>
         </w:rPr>
       </w:pPr>
-      <w:bookmarkStart w:id="5" w:name="_GoBack"/>
-      <w:bookmarkEnd w:id="5"/>
+    </w:p>
+    <w:p>
+      <w:pPr>
+        <w:tabs>
+          <w:tab w:val="left" w:pos="3195"/>
+        </w:tabs>
+        <w:spacing w:line="276" w:lineRule="auto"/>
+        <w:rPr>
+          <w:rFonts w:ascii="Times New Roman" w:hAnsi="Times New Roman" w:cs="Times New Roman"/>
+        </w:rPr>
+      </w:pPr>
       <w:r>
         <w:rPr>
           <w:noProof/>
@@ -9638,7 +9630,7 @@
           <w:rPr>
             <w:noProof/>
           </w:rPr>
-          <w:t>15</w:t>
+          <w:t>14</w:t>
         </w:r>
         <w:r>
           <w:rPr>
@@ -11160,6 +11152,7 @@
   <w:style w:type="character" w:default="1" w:styleId="DefaultParagraphFont">
     <w:name w:val="Default Paragraph Font"/>
     <w:uiPriority w:val="1"/>
+    <w:semiHidden/>
     <w:unhideWhenUsed/>
   </w:style>
   <w:style w:type="table" w:default="1" w:styleId="TableNormal">
@@ -11645,7 +11638,7 @@
 </file>
 
 <file path=customXml/itemProps1.xml><?xml version="1.0" encoding="utf-8"?>
-<ds:datastoreItem xmlns:ds="http://schemas.openxmlformats.org/officeDocument/2006/customXml" ds:itemID="{7C558346-7663-45A7-9F22-24D11CFAC150}">
+<ds:datastoreItem xmlns:ds="http://schemas.openxmlformats.org/officeDocument/2006/customXml" ds:itemID="{D0BAB405-39EF-43AF-82F3-841D056865C7}">
   <ds:schemaRefs>
     <ds:schemaRef ds:uri="http://schemas.openxmlformats.org/officeDocument/2006/bibliography"/>
   </ds:schemaRefs>

</xml_diff>

<commit_message>
Finished case 2 in sdd
</commit_message>
<xml_diff>
--- a/sdd/DataViliJ_SDD.docx
+++ b/sdd/DataViliJ_SDD.docx
@@ -5559,19 +5559,11 @@
         </w:rPr>
         <w:t xml:space="preserve">Table 2.4. </w:t>
       </w:r>
-      <w:proofErr w:type="gramStart"/>
-      <w:r>
-        <w:rPr>
-          <w:rFonts w:ascii="Times New Roman" w:hAnsi="Times New Roman" w:cs="Times New Roman"/>
-        </w:rPr>
-        <w:t>java.util</w:t>
-      </w:r>
-      <w:proofErr w:type="gramEnd"/>
-      <w:r>
-        <w:rPr>
-          <w:rFonts w:ascii="Times New Roman" w:hAnsi="Times New Roman" w:cs="Times New Roman"/>
-        </w:rPr>
-        <w:t xml:space="preserve"> class usage</w:t>
+      <w:r>
+        <w:rPr>
+          <w:rFonts w:ascii="Times New Roman" w:hAnsi="Times New Roman" w:cs="Times New Roman"/>
+        </w:rPr>
+        <w:t>java.util class usage</w:t>
       </w:r>
     </w:p>
     <w:p>
@@ -7501,23 +7493,7 @@
                 <w:rFonts w:ascii="Times New Roman" w:hAnsi="Times New Roman" w:cs="Times New Roman"/>
                 <w:szCs w:val="32"/>
               </w:rPr>
-              <w:t xml:space="preserve">For use by </w:t>
-            </w:r>
-            <w:proofErr w:type="gramStart"/>
-            <w:r>
-              <w:rPr>
-                <w:rFonts w:ascii="Times New Roman" w:hAnsi="Times New Roman" w:cs="Times New Roman"/>
-                <w:szCs w:val="32"/>
-              </w:rPr>
-              <w:t>all of</w:t>
-            </w:r>
-            <w:proofErr w:type="gramEnd"/>
-            <w:r>
-              <w:rPr>
-                <w:rFonts w:ascii="Times New Roman" w:hAnsi="Times New Roman" w:cs="Times New Roman"/>
-                <w:szCs w:val="32"/>
-              </w:rPr>
-              <w:t xml:space="preserve"> the different toolbar functionalities. Also for use by the user to display the text area data or the file specific data to the chart in the application</w:t>
+              <w:t>For use by all of the different toolbar functionalities. Also for use by the user to display the text area data or the file specific data to the chart in the application</w:t>
             </w:r>
           </w:p>
         </w:tc>
@@ -8502,19 +8478,11 @@
         </w:rPr>
         <w:t xml:space="preserve">Table 2.16. </w:t>
       </w:r>
-      <w:proofErr w:type="gramStart"/>
-      <w:r>
-        <w:rPr>
-          <w:rFonts w:ascii="Times New Roman" w:hAnsi="Times New Roman" w:cs="Times New Roman"/>
-        </w:rPr>
-        <w:t>javafx.collections</w:t>
-      </w:r>
-      <w:proofErr w:type="gramEnd"/>
-      <w:r>
-        <w:rPr>
-          <w:rFonts w:ascii="Times New Roman" w:hAnsi="Times New Roman" w:cs="Times New Roman"/>
-        </w:rPr>
-        <w:t xml:space="preserve"> class usage</w:t>
+      <w:r>
+        <w:rPr>
+          <w:rFonts w:ascii="Times New Roman" w:hAnsi="Times New Roman" w:cs="Times New Roman"/>
+        </w:rPr>
+        <w:t>javafx.collections class usage</w:t>
       </w:r>
     </w:p>
     <w:p>
@@ -10412,6 +10380,60 @@
     </w:p>
     <w:p>
       <w:pPr>
+        <w:spacing w:after="0" w:line="276" w:lineRule="auto"/>
+        <w:jc w:val="both"/>
+        <w:rPr>
+          <w:rFonts w:ascii="Times New Roman" w:hAnsi="Times New Roman" w:cs="Times New Roman"/>
+          <w:b/>
+          <w:color w:val="A6A6A6" w:themeColor="background1" w:themeShade="A6"/>
+          <w:sz w:val="32"/>
+          <w:szCs w:val="32"/>
+        </w:rPr>
+      </w:pPr>
+      <w:r>
+        <w:rPr>
+          <w:rFonts w:ascii="Times New Roman" w:hAnsi="Times New Roman" w:cs="Times New Roman"/>
+          <w:b/>
+          <w:color w:val="A6A6A6" w:themeColor="background1" w:themeShade="A6"/>
+          <w:sz w:val="32"/>
+          <w:szCs w:val="32"/>
+        </w:rPr>
+        <w:lastRenderedPageBreak/>
+        <w:t>4</w:t>
+      </w:r>
+      <w:r>
+        <w:rPr>
+          <w:rFonts w:ascii="Times New Roman" w:hAnsi="Times New Roman" w:cs="Times New Roman"/>
+          <w:b/>
+          <w:color w:val="A6A6A6" w:themeColor="background1" w:themeShade="A6"/>
+          <w:sz w:val="32"/>
+          <w:szCs w:val="32"/>
+        </w:rPr>
+        <w:t xml:space="preserve">. </w:t>
+      </w:r>
+      <w:r>
+        <w:rPr>
+          <w:rFonts w:ascii="Times New Roman" w:hAnsi="Times New Roman" w:cs="Times New Roman"/>
+          <w:b/>
+          <w:color w:val="A6A6A6" w:themeColor="background1" w:themeShade="A6"/>
+          <w:sz w:val="32"/>
+          <w:szCs w:val="32"/>
+        </w:rPr>
+        <w:t>Method</w:t>
+      </w:r>
+      <w:r>
+        <w:rPr>
+          <w:rFonts w:ascii="Times New Roman" w:hAnsi="Times New Roman" w:cs="Times New Roman"/>
+          <w:b/>
+          <w:color w:val="A6A6A6" w:themeColor="background1" w:themeShade="A6"/>
+          <w:sz w:val="32"/>
+          <w:szCs w:val="32"/>
+        </w:rPr>
+        <w:t>-level Design Viewpoint</w:t>
+      </w:r>
+    </w:p>
+    <w:p>
+      <w:pPr>
         <w:tabs>
           <w:tab w:val="left" w:pos="3195"/>
         </w:tabs>
@@ -10420,6 +10442,69 @@
           <w:rFonts w:ascii="Times New Roman" w:hAnsi="Times New Roman" w:cs="Times New Roman"/>
         </w:rPr>
       </w:pPr>
+      <w:r>
+        <w:rPr>
+          <w:rFonts w:ascii="Times New Roman" w:hAnsi="Times New Roman" w:cs="Times New Roman"/>
+          <w:szCs w:val="32"/>
+        </w:rPr>
+        <w:t xml:space="preserve">This section deals with the dynamic processes that occur whenever the user interacts with DataViLiJ. </w:t>
+      </w:r>
+      <w:r>
+        <w:rPr>
+          <w:rFonts w:ascii="Times New Roman" w:hAnsi="Times New Roman" w:cs="Times New Roman"/>
+          <w:szCs w:val="32"/>
+        </w:rPr>
+        <w:t xml:space="preserve">It is different from the static UML </w:t>
+      </w:r>
+      <w:r>
+        <w:rPr>
+          <w:rFonts w:ascii="Times New Roman" w:hAnsi="Times New Roman" w:cs="Times New Roman"/>
+          <w:szCs w:val="32"/>
+        </w:rPr>
+        <w:t>Cl</w:t>
+      </w:r>
+      <w:r>
+        <w:rPr>
+          <w:rFonts w:ascii="Times New Roman" w:hAnsi="Times New Roman" w:cs="Times New Roman"/>
+          <w:szCs w:val="32"/>
+        </w:rPr>
+        <w:t xml:space="preserve">ass </w:t>
+      </w:r>
+      <w:r>
+        <w:rPr>
+          <w:rFonts w:ascii="Times New Roman" w:hAnsi="Times New Roman" w:cs="Times New Roman"/>
+          <w:szCs w:val="32"/>
+        </w:rPr>
+        <w:t>D</w:t>
+      </w:r>
+      <w:r>
+        <w:rPr>
+          <w:rFonts w:ascii="Times New Roman" w:hAnsi="Times New Roman" w:cs="Times New Roman"/>
+          <w:szCs w:val="32"/>
+        </w:rPr>
+        <w:t xml:space="preserve">iagrams above. </w:t>
+      </w:r>
+      <w:r>
+        <w:rPr>
+          <w:rFonts w:ascii="Times New Roman" w:hAnsi="Times New Roman" w:cs="Times New Roman"/>
+          <w:szCs w:val="32"/>
+        </w:rPr>
+        <w:t xml:space="preserve">Instead it specifies the method calls </w:t>
+      </w:r>
+      <w:r>
+        <w:rPr>
+          <w:rFonts w:ascii="Times New Roman" w:hAnsi="Times New Roman" w:cs="Times New Roman"/>
+          <w:szCs w:val="32"/>
+        </w:rPr>
+        <w:t>using</w:t>
+      </w:r>
+      <w:r>
+        <w:rPr>
+          <w:rFonts w:ascii="Times New Roman" w:hAnsi="Times New Roman" w:cs="Times New Roman"/>
+          <w:szCs w:val="32"/>
+        </w:rPr>
+        <w:t xml:space="preserve"> UML Sequence Diagrams.</w:t>
+      </w:r>
     </w:p>
     <w:p>
       <w:pPr>
@@ -10437,6 +10522,18 @@
         </w:rPr>
         <w:t xml:space="preserve"> </w:t>
       </w:r>
+      <w:r>
+        <w:rPr>
+          <w:rFonts w:ascii="Times New Roman" w:hAnsi="Times New Roman" w:cs="Times New Roman"/>
+        </w:rPr>
+        <w:t xml:space="preserve">Each diagram corresponds to a use case specified by the Software </w:t>
+      </w:r>
+      <w:r>
+        <w:rPr>
+          <w:rFonts w:ascii="Times New Roman" w:hAnsi="Times New Roman" w:cs="Times New Roman"/>
+        </w:rPr>
+        <w:t xml:space="preserve">Requirements Specification document. </w:t>
+      </w:r>
     </w:p>
     <w:p>
       <w:pPr>
@@ -10446,14 +10543,797 @@
         <w:spacing w:line="276" w:lineRule="auto"/>
         <w:rPr>
           <w:rFonts w:ascii="Times New Roman" w:hAnsi="Times New Roman" w:cs="Times New Roman"/>
-        </w:rPr>
-      </w:pPr>
+          <w:color w:val="808080" w:themeColor="background1" w:themeShade="80"/>
+          <w:sz w:val="28"/>
+        </w:rPr>
+      </w:pPr>
+      <w:r>
+        <w:rPr>
+          <w:rFonts w:ascii="Times New Roman" w:hAnsi="Times New Roman" w:cs="Times New Roman"/>
+        </w:rPr>
+        <w:drawing>
+          <wp:anchor distT="0" distB="0" distL="114300" distR="114300" simplePos="0" relativeHeight="251678720" behindDoc="1" locked="0" layoutInCell="1" allowOverlap="1" wp14:anchorId="7C3D7C3D" wp14:editId="4FE4B985">
+            <wp:simplePos x="0" y="0"/>
+            <wp:positionH relativeFrom="margin">
+              <wp:align>center</wp:align>
+            </wp:positionH>
+            <wp:positionV relativeFrom="page">
+              <wp:posOffset>2447290</wp:posOffset>
+            </wp:positionV>
+            <wp:extent cx="4685030" cy="4648200"/>
+            <wp:effectExtent l="0" t="0" r="1270" b="0"/>
+            <wp:wrapTight wrapText="bothSides">
+              <wp:wrapPolygon edited="0">
+                <wp:start x="0" y="0"/>
+                <wp:lineTo x="0" y="21511"/>
+                <wp:lineTo x="21518" y="21511"/>
+                <wp:lineTo x="21518" y="0"/>
+                <wp:lineTo x="0" y="0"/>
+              </wp:wrapPolygon>
+            </wp:wrapTight>
+            <wp:docPr id="21" name="Picture 21"/>
+            <wp:cNvGraphicFramePr>
+              <a:graphicFrameLocks xmlns:a="http://schemas.openxmlformats.org/drawingml/2006/main" noChangeAspect="1"/>
+            </wp:cNvGraphicFramePr>
+            <a:graphic xmlns:a="http://schemas.openxmlformats.org/drawingml/2006/main">
+              <a:graphicData uri="http://schemas.openxmlformats.org/drawingml/2006/picture">
+                <pic:pic xmlns:pic="http://schemas.openxmlformats.org/drawingml/2006/picture">
+                  <pic:nvPicPr>
+                    <pic:cNvPr id="1" name=""/>
+                    <pic:cNvPicPr/>
+                  </pic:nvPicPr>
+                  <pic:blipFill>
+                    <a:blip r:embed="rId20">
+                      <a:extLst>
+                        <a:ext uri="{28A0092B-C50C-407E-A947-70E740481C1C}">
+                          <a14:useLocalDpi xmlns:a14="http://schemas.microsoft.com/office/drawing/2010/main" val="0"/>
+                        </a:ext>
+                      </a:extLst>
+                    </a:blip>
+                    <a:stretch>
+                      <a:fillRect/>
+                    </a:stretch>
+                  </pic:blipFill>
+                  <pic:spPr>
+                    <a:xfrm>
+                      <a:off x="0" y="0"/>
+                      <a:ext cx="4685030" cy="4648200"/>
+                    </a:xfrm>
+                    <a:prstGeom prst="rect">
+                      <a:avLst/>
+                    </a:prstGeom>
+                  </pic:spPr>
+                </pic:pic>
+              </a:graphicData>
+            </a:graphic>
+            <wp14:sizeRelH relativeFrom="page">
+              <wp14:pctWidth>0</wp14:pctWidth>
+            </wp14:sizeRelH>
+            <wp14:sizeRelV relativeFrom="page">
+              <wp14:pctHeight>0</wp14:pctHeight>
+            </wp14:sizeRelV>
+          </wp:anchor>
+        </w:drawing>
+      </w:r>
+      <w:r>
+        <w:rPr>
+          <w:rFonts w:ascii="Times New Roman" w:hAnsi="Times New Roman" w:cs="Times New Roman"/>
+          <w:color w:val="808080" w:themeColor="background1" w:themeShade="80"/>
+          <w:sz w:val="28"/>
+        </w:rPr>
+        <w:t>Use Case 1</w:t>
+      </w:r>
+      <w:r>
+        <w:rPr>
+          <w:rFonts w:ascii="Times New Roman" w:hAnsi="Times New Roman" w:cs="Times New Roman"/>
+          <w:color w:val="808080" w:themeColor="background1" w:themeShade="80"/>
+          <w:sz w:val="28"/>
+        </w:rPr>
+        <w:t>: Start Application Use</w:t>
+      </w:r>
+    </w:p>
+    <w:p>
+      <w:pPr>
+        <w:tabs>
+          <w:tab w:val="left" w:pos="3195"/>
+        </w:tabs>
+        <w:spacing w:line="276" w:lineRule="auto"/>
+        <w:rPr>
+          <w:rFonts w:ascii="Times New Roman" w:hAnsi="Times New Roman" w:cs="Times New Roman"/>
+        </w:rPr>
+      </w:pPr>
+    </w:p>
+    <w:p>
+      <w:pPr>
+        <w:tabs>
+          <w:tab w:val="left" w:pos="3195"/>
+        </w:tabs>
+        <w:spacing w:line="276" w:lineRule="auto"/>
+        <w:rPr>
+          <w:rFonts w:ascii="Times New Roman" w:hAnsi="Times New Roman" w:cs="Times New Roman"/>
+        </w:rPr>
+      </w:pPr>
+    </w:p>
+    <w:p>
+      <w:pPr>
+        <w:tabs>
+          <w:tab w:val="left" w:pos="3195"/>
+        </w:tabs>
+        <w:spacing w:line="276" w:lineRule="auto"/>
+        <w:rPr>
+          <w:rFonts w:ascii="Times New Roman" w:hAnsi="Times New Roman" w:cs="Times New Roman"/>
+        </w:rPr>
+      </w:pPr>
+    </w:p>
+    <w:p>
+      <w:pPr>
+        <w:tabs>
+          <w:tab w:val="left" w:pos="3195"/>
+        </w:tabs>
+        <w:spacing w:line="276" w:lineRule="auto"/>
+        <w:rPr>
+          <w:rFonts w:ascii="Times New Roman" w:hAnsi="Times New Roman" w:cs="Times New Roman"/>
+        </w:rPr>
+      </w:pPr>
+    </w:p>
+    <w:p>
+      <w:pPr>
+        <w:tabs>
+          <w:tab w:val="left" w:pos="3195"/>
+        </w:tabs>
+        <w:spacing w:line="276" w:lineRule="auto"/>
+        <w:rPr>
+          <w:rFonts w:ascii="Times New Roman" w:hAnsi="Times New Roman" w:cs="Times New Roman"/>
+        </w:rPr>
+      </w:pPr>
+    </w:p>
+    <w:p>
+      <w:pPr>
+        <w:tabs>
+          <w:tab w:val="left" w:pos="3195"/>
+        </w:tabs>
+        <w:spacing w:line="276" w:lineRule="auto"/>
+        <w:rPr>
+          <w:rFonts w:ascii="Times New Roman" w:hAnsi="Times New Roman" w:cs="Times New Roman"/>
+        </w:rPr>
+      </w:pPr>
+    </w:p>
+    <w:p>
+      <w:pPr>
+        <w:tabs>
+          <w:tab w:val="left" w:pos="3195"/>
+        </w:tabs>
+        <w:spacing w:line="276" w:lineRule="auto"/>
+        <w:rPr>
+          <w:rFonts w:ascii="Times New Roman" w:hAnsi="Times New Roman" w:cs="Times New Roman"/>
+        </w:rPr>
+      </w:pPr>
+    </w:p>
+    <w:p>
+      <w:pPr>
+        <w:tabs>
+          <w:tab w:val="left" w:pos="3195"/>
+        </w:tabs>
+        <w:spacing w:line="276" w:lineRule="auto"/>
+        <w:rPr>
+          <w:rFonts w:ascii="Times New Roman" w:hAnsi="Times New Roman" w:cs="Times New Roman"/>
+        </w:rPr>
+      </w:pPr>
+    </w:p>
+    <w:p>
+      <w:pPr>
+        <w:tabs>
+          <w:tab w:val="left" w:pos="3195"/>
+        </w:tabs>
+        <w:spacing w:line="276" w:lineRule="auto"/>
+        <w:rPr>
+          <w:rFonts w:ascii="Times New Roman" w:hAnsi="Times New Roman" w:cs="Times New Roman"/>
+        </w:rPr>
+      </w:pPr>
+    </w:p>
+    <w:p>
+      <w:pPr>
+        <w:tabs>
+          <w:tab w:val="left" w:pos="3195"/>
+        </w:tabs>
+        <w:spacing w:line="276" w:lineRule="auto"/>
+        <w:rPr>
+          <w:rFonts w:ascii="Times New Roman" w:hAnsi="Times New Roman" w:cs="Times New Roman"/>
+        </w:rPr>
+      </w:pPr>
+    </w:p>
+    <w:p>
+      <w:pPr>
+        <w:tabs>
+          <w:tab w:val="left" w:pos="3195"/>
+        </w:tabs>
+        <w:spacing w:line="276" w:lineRule="auto"/>
+        <w:rPr>
+          <w:rFonts w:ascii="Times New Roman" w:hAnsi="Times New Roman" w:cs="Times New Roman"/>
+        </w:rPr>
+      </w:pPr>
+    </w:p>
+    <w:p>
+      <w:pPr>
+        <w:tabs>
+          <w:tab w:val="left" w:pos="3195"/>
+        </w:tabs>
+        <w:spacing w:line="276" w:lineRule="auto"/>
+        <w:rPr>
+          <w:rFonts w:ascii="Times New Roman" w:hAnsi="Times New Roman" w:cs="Times New Roman"/>
+        </w:rPr>
+      </w:pPr>
+    </w:p>
+    <w:p>
+      <w:pPr>
+        <w:tabs>
+          <w:tab w:val="left" w:pos="3195"/>
+        </w:tabs>
+        <w:spacing w:line="276" w:lineRule="auto"/>
+        <w:rPr>
+          <w:rFonts w:ascii="Times New Roman" w:hAnsi="Times New Roman" w:cs="Times New Roman"/>
+        </w:rPr>
+      </w:pPr>
+    </w:p>
+    <w:p>
+      <w:pPr>
+        <w:tabs>
+          <w:tab w:val="left" w:pos="3195"/>
+        </w:tabs>
+        <w:spacing w:line="276" w:lineRule="auto"/>
+        <w:rPr>
+          <w:rFonts w:ascii="Times New Roman" w:hAnsi="Times New Roman" w:cs="Times New Roman"/>
+        </w:rPr>
+      </w:pPr>
+    </w:p>
+    <w:p>
+      <w:pPr>
+        <w:tabs>
+          <w:tab w:val="left" w:pos="3195"/>
+        </w:tabs>
+        <w:spacing w:line="276" w:lineRule="auto"/>
+        <w:rPr>
+          <w:rFonts w:ascii="Times New Roman" w:hAnsi="Times New Roman" w:cs="Times New Roman"/>
+        </w:rPr>
+      </w:pPr>
+    </w:p>
+    <w:p>
+      <w:pPr>
+        <w:tabs>
+          <w:tab w:val="left" w:pos="3195"/>
+        </w:tabs>
+        <w:spacing w:line="276" w:lineRule="auto"/>
+        <w:rPr>
+          <w:rFonts w:ascii="Times New Roman" w:hAnsi="Times New Roman" w:cs="Times New Roman"/>
+        </w:rPr>
+      </w:pPr>
+    </w:p>
+    <w:p>
+      <w:pPr>
+        <w:tabs>
+          <w:tab w:val="left" w:pos="3195"/>
+        </w:tabs>
+        <w:spacing w:line="276" w:lineRule="auto"/>
+        <w:jc w:val="center"/>
+        <w:rPr>
+          <w:rFonts w:ascii="Times New Roman" w:hAnsi="Times New Roman" w:cs="Times New Roman"/>
+          <w:b/>
+        </w:rPr>
+      </w:pPr>
+    </w:p>
+    <w:p>
+      <w:pPr>
+        <w:tabs>
+          <w:tab w:val="left" w:pos="3195"/>
+        </w:tabs>
+        <w:spacing w:line="276" w:lineRule="auto"/>
+        <w:jc w:val="center"/>
+        <w:rPr>
+          <w:rFonts w:ascii="Times New Roman" w:hAnsi="Times New Roman" w:cs="Times New Roman"/>
+        </w:rPr>
+      </w:pPr>
+      <w:r>
+        <w:rPr>
+          <w:rFonts w:ascii="Times New Roman" w:hAnsi="Times New Roman" w:cs="Times New Roman"/>
+          <w:b/>
+        </w:rPr>
+        <w:t>Fig 4.1</w:t>
+      </w:r>
+      <w:r>
+        <w:rPr>
+          <w:rFonts w:ascii="Times New Roman" w:hAnsi="Times New Roman" w:cs="Times New Roman"/>
+          <w:b/>
+        </w:rPr>
+        <w:t xml:space="preserve">. </w:t>
+      </w:r>
+      <w:r>
+        <w:rPr>
+          <w:rFonts w:ascii="Times New Roman" w:hAnsi="Times New Roman" w:cs="Times New Roman"/>
+        </w:rPr>
+        <w:t xml:space="preserve">Sequence Diagram of Application Starting </w:t>
+      </w:r>
+    </w:p>
+    <w:p>
+      <w:pPr>
+        <w:tabs>
+          <w:tab w:val="left" w:pos="3195"/>
+        </w:tabs>
+        <w:spacing w:line="276" w:lineRule="auto"/>
+        <w:rPr>
+          <w:rFonts w:ascii="Times New Roman" w:hAnsi="Times New Roman" w:cs="Times New Roman"/>
+        </w:rPr>
+      </w:pPr>
+      <w:r>
+        <w:rPr>
+          <w:rFonts w:ascii="Times New Roman" w:hAnsi="Times New Roman" w:cs="Times New Roman"/>
+          <w:b/>
+        </w:rPr>
+        <w:t>Note:</w:t>
+      </w:r>
+      <w:r>
+        <w:rPr>
+          <w:rFonts w:ascii="Times New Roman" w:hAnsi="Times New Roman" w:cs="Times New Roman"/>
+        </w:rPr>
+        <w:t xml:space="preserve"> Whenever DataViLiJ is run, DataVisualizer.java performs the necessary method calls to instantiate the whole application, including creating the user interface component. </w:t>
+      </w:r>
+    </w:p>
+    <w:p>
+      <w:pPr>
+        <w:tabs>
+          <w:tab w:val="left" w:pos="3195"/>
+        </w:tabs>
+        <w:spacing w:line="276" w:lineRule="auto"/>
+        <w:rPr>
+          <w:rFonts w:ascii="Times New Roman" w:hAnsi="Times New Roman" w:cs="Times New Roman"/>
+        </w:rPr>
+      </w:pPr>
+      <w:r>
+        <w:rPr>
+          <w:rFonts w:ascii="Times New Roman" w:hAnsi="Times New Roman" w:cs="Times New Roman"/>
+        </w:rPr>
+        <w:t xml:space="preserve">The layout and setWorkspaceActions </w:t>
+      </w:r>
+      <w:r>
+        <w:rPr>
+          <w:rFonts w:ascii="Times New Roman" w:hAnsi="Times New Roman" w:cs="Times New Roman"/>
+        </w:rPr>
+        <w:t xml:space="preserve">methods </w:t>
+      </w:r>
+      <w:r>
+        <w:rPr>
+          <w:rFonts w:ascii="Times New Roman" w:hAnsi="Times New Roman" w:cs="Times New Roman"/>
+        </w:rPr>
+        <w:t>allow the primaryWindow to be instantiated</w:t>
+      </w:r>
+      <w:r>
+        <w:rPr>
+          <w:rFonts w:ascii="Times New Roman" w:hAnsi="Times New Roman" w:cs="Times New Roman"/>
+        </w:rPr>
+        <w:t xml:space="preserve"> including the buttons within it. </w:t>
+      </w:r>
+    </w:p>
+    <w:p>
+      <w:pPr>
+        <w:tabs>
+          <w:tab w:val="left" w:pos="3195"/>
+        </w:tabs>
+        <w:spacing w:line="276" w:lineRule="auto"/>
+        <w:rPr>
+          <w:rFonts w:ascii="Times New Roman" w:hAnsi="Times New Roman" w:cs="Times New Roman"/>
+          <w:color w:val="808080" w:themeColor="background1" w:themeShade="80"/>
+          <w:sz w:val="28"/>
+        </w:rPr>
+      </w:pPr>
+    </w:p>
+    <w:p>
+      <w:pPr>
+        <w:tabs>
+          <w:tab w:val="left" w:pos="3195"/>
+        </w:tabs>
+        <w:spacing w:line="276" w:lineRule="auto"/>
+        <w:rPr>
+          <w:rFonts w:ascii="Times New Roman" w:hAnsi="Times New Roman" w:cs="Times New Roman"/>
+          <w:color w:val="808080" w:themeColor="background1" w:themeShade="80"/>
+          <w:sz w:val="28"/>
+        </w:rPr>
+      </w:pPr>
+    </w:p>
+    <w:p>
+      <w:pPr>
+        <w:tabs>
+          <w:tab w:val="left" w:pos="3195"/>
+        </w:tabs>
+        <w:spacing w:line="276" w:lineRule="auto"/>
+        <w:rPr>
+          <w:rFonts w:ascii="Times New Roman" w:hAnsi="Times New Roman" w:cs="Times New Roman"/>
+          <w:color w:val="808080" w:themeColor="background1" w:themeShade="80"/>
+          <w:sz w:val="28"/>
+        </w:rPr>
+      </w:pPr>
+      <w:r>
+        <w:rPr>
+          <w:rFonts w:ascii="Times New Roman" w:hAnsi="Times New Roman" w:cs="Times New Roman"/>
+        </w:rPr>
+        <w:lastRenderedPageBreak/>
+        <w:drawing>
+          <wp:anchor distT="0" distB="0" distL="114300" distR="114300" simplePos="0" relativeHeight="251679744" behindDoc="1" locked="0" layoutInCell="1" allowOverlap="1" wp14:anchorId="607C16B3" wp14:editId="61265386">
+            <wp:simplePos x="0" y="0"/>
+            <wp:positionH relativeFrom="margin">
+              <wp:align>center</wp:align>
+            </wp:positionH>
+            <wp:positionV relativeFrom="margin">
+              <wp:posOffset>304800</wp:posOffset>
+            </wp:positionV>
+            <wp:extent cx="5800725" cy="6539230"/>
+            <wp:effectExtent l="0" t="0" r="9525" b="0"/>
+            <wp:wrapTight wrapText="bothSides">
+              <wp:wrapPolygon edited="0">
+                <wp:start x="0" y="0"/>
+                <wp:lineTo x="0" y="21520"/>
+                <wp:lineTo x="21565" y="21520"/>
+                <wp:lineTo x="21565" y="0"/>
+                <wp:lineTo x="0" y="0"/>
+              </wp:wrapPolygon>
+            </wp:wrapTight>
+            <wp:docPr id="23" name="Picture 23"/>
+            <wp:cNvGraphicFramePr>
+              <a:graphicFrameLocks xmlns:a="http://schemas.openxmlformats.org/drawingml/2006/main" noChangeAspect="1"/>
+            </wp:cNvGraphicFramePr>
+            <a:graphic xmlns:a="http://schemas.openxmlformats.org/drawingml/2006/main">
+              <a:graphicData uri="http://schemas.openxmlformats.org/drawingml/2006/picture">
+                <pic:pic xmlns:pic="http://schemas.openxmlformats.org/drawingml/2006/picture">
+                  <pic:nvPicPr>
+                    <pic:cNvPr id="1" name=""/>
+                    <pic:cNvPicPr/>
+                  </pic:nvPicPr>
+                  <pic:blipFill>
+                    <a:blip r:embed="rId21">
+                      <a:extLst>
+                        <a:ext uri="{28A0092B-C50C-407E-A947-70E740481C1C}">
+                          <a14:useLocalDpi xmlns:a14="http://schemas.microsoft.com/office/drawing/2010/main" val="0"/>
+                        </a:ext>
+                      </a:extLst>
+                    </a:blip>
+                    <a:stretch>
+                      <a:fillRect/>
+                    </a:stretch>
+                  </pic:blipFill>
+                  <pic:spPr>
+                    <a:xfrm>
+                      <a:off x="0" y="0"/>
+                      <a:ext cx="5800725" cy="6539230"/>
+                    </a:xfrm>
+                    <a:prstGeom prst="rect">
+                      <a:avLst/>
+                    </a:prstGeom>
+                  </pic:spPr>
+                </pic:pic>
+              </a:graphicData>
+            </a:graphic>
+            <wp14:sizeRelH relativeFrom="page">
+              <wp14:pctWidth>0</wp14:pctWidth>
+            </wp14:sizeRelH>
+            <wp14:sizeRelV relativeFrom="page">
+              <wp14:pctHeight>0</wp14:pctHeight>
+            </wp14:sizeRelV>
+          </wp:anchor>
+        </w:drawing>
+      </w:r>
+      <w:r>
+        <w:rPr>
+          <w:rFonts w:ascii="Times New Roman" w:hAnsi="Times New Roman" w:cs="Times New Roman"/>
+          <w:color w:val="808080" w:themeColor="background1" w:themeShade="80"/>
+          <w:sz w:val="28"/>
+        </w:rPr>
+        <w:t>Use Case 2a</w:t>
+      </w:r>
+      <w:r>
+        <w:rPr>
+          <w:rFonts w:ascii="Times New Roman" w:hAnsi="Times New Roman" w:cs="Times New Roman"/>
+          <w:color w:val="808080" w:themeColor="background1" w:themeShade="80"/>
+          <w:sz w:val="28"/>
+        </w:rPr>
+        <w:t xml:space="preserve">: </w:t>
+      </w:r>
+      <w:r>
+        <w:rPr>
+          <w:rFonts w:ascii="Times New Roman" w:hAnsi="Times New Roman" w:cs="Times New Roman"/>
+          <w:color w:val="808080" w:themeColor="background1" w:themeShade="80"/>
+          <w:sz w:val="28"/>
+        </w:rPr>
+        <w:t>Load Data</w:t>
+      </w:r>
+    </w:p>
+    <w:p>
+      <w:pPr>
+        <w:tabs>
+          <w:tab w:val="left" w:pos="3195"/>
+        </w:tabs>
+        <w:spacing w:line="276" w:lineRule="auto"/>
+        <w:jc w:val="center"/>
+        <w:rPr>
+          <w:rFonts w:ascii="Times New Roman" w:hAnsi="Times New Roman" w:cs="Times New Roman"/>
+        </w:rPr>
+      </w:pPr>
+      <w:r>
+        <w:rPr>
+          <w:rFonts w:ascii="Times New Roman" w:hAnsi="Times New Roman" w:cs="Times New Roman"/>
+          <w:b/>
+        </w:rPr>
+        <w:t xml:space="preserve">Fig 4.2a. </w:t>
+      </w:r>
+      <w:r>
+        <w:rPr>
+          <w:rFonts w:ascii="Times New Roman" w:hAnsi="Times New Roman" w:cs="Times New Roman"/>
+        </w:rPr>
+        <w:t>Sequence Diagram of loading valid TSD data</w:t>
+      </w:r>
+    </w:p>
+    <w:p>
+      <w:pPr>
+        <w:tabs>
+          <w:tab w:val="left" w:pos="3195"/>
+        </w:tabs>
+        <w:spacing w:line="276" w:lineRule="auto"/>
+        <w:rPr>
+          <w:rFonts w:ascii="Times New Roman" w:hAnsi="Times New Roman" w:cs="Times New Roman"/>
+        </w:rPr>
+      </w:pPr>
+      <w:r>
+        <w:rPr>
+          <w:rFonts w:ascii="Times New Roman" w:hAnsi="Times New Roman" w:cs="Times New Roman"/>
+          <w:b/>
+        </w:rPr>
+        <w:t>Note:</w:t>
+      </w:r>
+      <w:r>
+        <w:rPr>
+          <w:rFonts w:ascii="Times New Roman" w:hAnsi="Times New Roman" w:cs="Times New Roman"/>
+        </w:rPr>
+        <w:t xml:space="preserve"> </w:t>
+      </w:r>
+      <w:r>
+        <w:rPr>
+          <w:rFonts w:ascii="Times New Roman" w:hAnsi="Times New Roman" w:cs="Times New Roman"/>
+        </w:rPr>
+        <w:t xml:space="preserve">This case involves </w:t>
+      </w:r>
+      <w:r>
+        <w:rPr>
+          <w:rFonts w:ascii="Times New Roman" w:hAnsi="Times New Roman" w:cs="Times New Roman"/>
+        </w:rPr>
+        <w:t>method calls that occur when the user loads valid data from a file in the TSD format by clicking the Load button in the toolbar.</w:t>
+      </w:r>
+    </w:p>
+    <w:p>
+      <w:pPr>
+        <w:tabs>
+          <w:tab w:val="left" w:pos="3195"/>
+        </w:tabs>
+        <w:spacing w:line="276" w:lineRule="auto"/>
+        <w:rPr>
+          <w:rFonts w:ascii="Times New Roman" w:hAnsi="Times New Roman" w:cs="Times New Roman"/>
+        </w:rPr>
+      </w:pPr>
+      <w:r>
+        <w:rPr>
+          <w:rFonts w:ascii="Times New Roman" w:hAnsi="Times New Roman" w:cs="Times New Roman"/>
+        </w:rPr>
+        <w:t>The</w:t>
+      </w:r>
+      <w:r>
+        <w:rPr>
+          <w:rFonts w:ascii="Times New Roman" w:hAnsi="Times New Roman" w:cs="Times New Roman"/>
+        </w:rPr>
+        <w:t xml:space="preserve"> text area is modified such that only 10 lines are displayed. The information about the data is also displayed to the user</w:t>
+      </w:r>
+      <w:r>
+        <w:rPr>
+          <w:rFonts w:ascii="Times New Roman" w:hAnsi="Times New Roman" w:cs="Times New Roman"/>
+        </w:rPr>
+        <w:t xml:space="preserve">, including the number of instances, the number of labels, the label names, and the source of the TSD data. </w:t>
+      </w:r>
+      <w:r>
+        <w:rPr>
+          <w:rFonts w:ascii="Times New Roman" w:hAnsi="Times New Roman" w:cs="Times New Roman"/>
+        </w:rPr>
+        <w:t xml:space="preserve"> </w:t>
+      </w:r>
+    </w:p>
+    <w:p>
+      <w:pPr>
+        <w:tabs>
+          <w:tab w:val="left" w:pos="3195"/>
+        </w:tabs>
+        <w:spacing w:line="276" w:lineRule="auto"/>
+        <w:rPr>
+          <w:rFonts w:ascii="Times New Roman" w:hAnsi="Times New Roman" w:cs="Times New Roman"/>
+        </w:rPr>
+      </w:pPr>
+      <w:r>
+        <w:rPr>
+          <w:rFonts w:ascii="Times New Roman" w:hAnsi="Times New Roman" w:cs="Times New Roman"/>
+        </w:rPr>
+        <w:lastRenderedPageBreak/>
+        <w:drawing>
+          <wp:anchor distT="0" distB="0" distL="114300" distR="114300" simplePos="0" relativeHeight="251680768" behindDoc="1" locked="0" layoutInCell="1" allowOverlap="1" wp14:anchorId="3F428E84" wp14:editId="271CD788">
+            <wp:simplePos x="0" y="0"/>
+            <wp:positionH relativeFrom="margin">
+              <wp:align>right</wp:align>
+            </wp:positionH>
+            <wp:positionV relativeFrom="page">
+              <wp:posOffset>1218565</wp:posOffset>
+            </wp:positionV>
+            <wp:extent cx="5943600" cy="4762500"/>
+            <wp:effectExtent l="0" t="0" r="0" b="0"/>
+            <wp:wrapTight wrapText="bothSides">
+              <wp:wrapPolygon edited="0">
+                <wp:start x="0" y="0"/>
+                <wp:lineTo x="0" y="21514"/>
+                <wp:lineTo x="21531" y="21514"/>
+                <wp:lineTo x="21531" y="0"/>
+                <wp:lineTo x="0" y="0"/>
+              </wp:wrapPolygon>
+            </wp:wrapTight>
+            <wp:docPr id="26" name="Picture 26"/>
+            <wp:cNvGraphicFramePr>
+              <a:graphicFrameLocks xmlns:a="http://schemas.openxmlformats.org/drawingml/2006/main" noChangeAspect="1"/>
+            </wp:cNvGraphicFramePr>
+            <a:graphic xmlns:a="http://schemas.openxmlformats.org/drawingml/2006/main">
+              <a:graphicData uri="http://schemas.openxmlformats.org/drawingml/2006/picture">
+                <pic:pic xmlns:pic="http://schemas.openxmlformats.org/drawingml/2006/picture">
+                  <pic:nvPicPr>
+                    <pic:cNvPr id="1" name=""/>
+                    <pic:cNvPicPr/>
+                  </pic:nvPicPr>
+                  <pic:blipFill>
+                    <a:blip r:embed="rId22">
+                      <a:extLst>
+                        <a:ext uri="{28A0092B-C50C-407E-A947-70E740481C1C}">
+                          <a14:useLocalDpi xmlns:a14="http://schemas.microsoft.com/office/drawing/2010/main" val="0"/>
+                        </a:ext>
+                      </a:extLst>
+                    </a:blip>
+                    <a:stretch>
+                      <a:fillRect/>
+                    </a:stretch>
+                  </pic:blipFill>
+                  <pic:spPr>
+                    <a:xfrm>
+                      <a:off x="0" y="0"/>
+                      <a:ext cx="5943600" cy="4762500"/>
+                    </a:xfrm>
+                    <a:prstGeom prst="rect">
+                      <a:avLst/>
+                    </a:prstGeom>
+                  </pic:spPr>
+                </pic:pic>
+              </a:graphicData>
+            </a:graphic>
+            <wp14:sizeRelH relativeFrom="page">
+              <wp14:pctWidth>0</wp14:pctWidth>
+            </wp14:sizeRelH>
+            <wp14:sizeRelV relativeFrom="page">
+              <wp14:pctHeight>0</wp14:pctHeight>
+            </wp14:sizeRelV>
+          </wp:anchor>
+        </w:drawing>
+      </w:r>
+      <w:r>
+        <w:rPr>
+          <w:rFonts w:ascii="Times New Roman" w:hAnsi="Times New Roman" w:cs="Times New Roman"/>
+          <w:color w:val="808080" w:themeColor="background1" w:themeShade="80"/>
+          <w:sz w:val="28"/>
+        </w:rPr>
+        <w:t>Use Case 2</w:t>
+      </w:r>
+      <w:r>
+        <w:rPr>
+          <w:rFonts w:ascii="Times New Roman" w:hAnsi="Times New Roman" w:cs="Times New Roman"/>
+          <w:color w:val="808080" w:themeColor="background1" w:themeShade="80"/>
+          <w:sz w:val="28"/>
+        </w:rPr>
+        <w:t>b</w:t>
+      </w:r>
+      <w:r>
+        <w:rPr>
+          <w:rFonts w:ascii="Times New Roman" w:hAnsi="Times New Roman" w:cs="Times New Roman"/>
+          <w:color w:val="808080" w:themeColor="background1" w:themeShade="80"/>
+          <w:sz w:val="28"/>
+        </w:rPr>
+        <w:t xml:space="preserve">: </w:t>
+      </w:r>
+      <w:r>
+        <w:rPr>
+          <w:rFonts w:ascii="Times New Roman" w:hAnsi="Times New Roman" w:cs="Times New Roman"/>
+          <w:color w:val="808080" w:themeColor="background1" w:themeShade="80"/>
+          <w:sz w:val="28"/>
+        </w:rPr>
+        <w:t>Load Data</w:t>
+      </w:r>
+    </w:p>
+    <w:p>
+      <w:pPr>
+        <w:tabs>
+          <w:tab w:val="left" w:pos="3195"/>
+        </w:tabs>
+        <w:spacing w:line="276" w:lineRule="auto"/>
+        <w:jc w:val="center"/>
+        <w:rPr>
+          <w:rFonts w:ascii="Times New Roman" w:hAnsi="Times New Roman" w:cs="Times New Roman"/>
+        </w:rPr>
+      </w:pPr>
+      <w:r>
+        <w:rPr>
+          <w:rFonts w:ascii="Times New Roman" w:hAnsi="Times New Roman" w:cs="Times New Roman"/>
+          <w:b/>
+        </w:rPr>
+        <w:t xml:space="preserve">Fig 4.2b. </w:t>
+      </w:r>
+      <w:r>
+        <w:rPr>
+          <w:rFonts w:ascii="Times New Roman" w:hAnsi="Times New Roman" w:cs="Times New Roman"/>
+        </w:rPr>
+        <w:t>Sequence Diagram of loading invalid TSD data</w:t>
+      </w:r>
+    </w:p>
+    <w:p>
+      <w:pPr>
+        <w:tabs>
+          <w:tab w:val="left" w:pos="3195"/>
+        </w:tabs>
+        <w:spacing w:line="276" w:lineRule="auto"/>
+        <w:rPr>
+          <w:rFonts w:ascii="Times New Roman" w:hAnsi="Times New Roman" w:cs="Times New Roman"/>
+        </w:rPr>
+      </w:pPr>
+      <w:r>
+        <w:rPr>
+          <w:rFonts w:ascii="Times New Roman" w:hAnsi="Times New Roman" w:cs="Times New Roman"/>
+          <w:b/>
+        </w:rPr>
+        <w:t>Note</w:t>
+      </w:r>
+      <w:r>
+        <w:rPr>
+          <w:rFonts w:ascii="Times New Roman" w:hAnsi="Times New Roman" w:cs="Times New Roman"/>
+        </w:rPr>
+        <w:t xml:space="preserve">: This case involves the method calls that occur when the file does not conform to the Tab Separated Data format. </w:t>
+      </w:r>
+    </w:p>
+    <w:p>
+      <w:pPr>
+        <w:tabs>
+          <w:tab w:val="left" w:pos="3195"/>
+        </w:tabs>
+        <w:spacing w:line="276" w:lineRule="auto"/>
+        <w:rPr>
+          <w:rFonts w:ascii="Times New Roman" w:hAnsi="Times New Roman" w:cs="Times New Roman"/>
+        </w:rPr>
+      </w:pPr>
+      <w:r>
+        <w:rPr>
+          <w:rFonts w:ascii="Times New Roman" w:hAnsi="Times New Roman" w:cs="Times New Roman"/>
+        </w:rPr>
+        <w:t xml:space="preserve">The data is not shown, and instead an error dialog is used to notify the user. </w:t>
+      </w:r>
       <w:bookmarkStart w:id="5" w:name="_GoBack"/>
       <w:bookmarkEnd w:id="5"/>
     </w:p>
+    <w:p>
+      <w:pPr>
+        <w:tabs>
+          <w:tab w:val="left" w:pos="3195"/>
+        </w:tabs>
+        <w:spacing w:line="276" w:lineRule="auto"/>
+        <w:rPr>
+          <w:rFonts w:ascii="Times New Roman" w:hAnsi="Times New Roman" w:cs="Times New Roman"/>
+        </w:rPr>
+      </w:pPr>
+    </w:p>
     <w:sectPr>
-      <w:headerReference w:type="default" r:id="rId20"/>
-      <w:footerReference w:type="default" r:id="rId21"/>
+      <w:headerReference w:type="default" r:id="rId23"/>
+      <w:footerReference w:type="default" r:id="rId24"/>
       <w:pgSz w:w="12240" w:h="15840"/>
       <w:pgMar w:top="1440" w:right="1440" w:bottom="1440" w:left="1440" w:header="720" w:footer="720" w:gutter="0"/>
       <w:cols w:space="720"/>
@@ -10523,7 +11403,7 @@
           <w:rPr>
             <w:noProof/>
           </w:rPr>
-          <w:t>16</w:t>
+          <w:t>20</w:t>
         </w:r>
         <w:r>
           <w:rPr>
@@ -12531,7 +13411,7 @@
 </file>
 
 <file path=customXml/itemProps1.xml><?xml version="1.0" encoding="utf-8"?>
-<ds:datastoreItem xmlns:ds="http://schemas.openxmlformats.org/officeDocument/2006/customXml" ds:itemID="{9E3E5B4A-2C33-47A6-8CDB-6510408E7718}">
+<ds:datastoreItem xmlns:ds="http://schemas.openxmlformats.org/officeDocument/2006/customXml" ds:itemID="{A3D5C77E-0808-463F-88EF-F2ACCD86B83B}">
   <ds:schemaRefs>
     <ds:schemaRef ds:uri="http://schemas.openxmlformats.org/officeDocument/2006/bibliography"/>
   </ds:schemaRefs>

</xml_diff>

<commit_message>
finished case 4 sdd
</commit_message>
<xml_diff>
--- a/sdd/DataViliJ_SDD.docx
+++ b/sdd/DataViliJ_SDD.docx
@@ -5559,11 +5559,19 @@
         </w:rPr>
         <w:t xml:space="preserve">Table 2.4. </w:t>
       </w:r>
-      <w:r>
-        <w:rPr>
-          <w:rFonts w:ascii="Times New Roman" w:hAnsi="Times New Roman" w:cs="Times New Roman"/>
-        </w:rPr>
-        <w:t>java.util class usage</w:t>
+      <w:proofErr w:type="gramStart"/>
+      <w:r>
+        <w:rPr>
+          <w:rFonts w:ascii="Times New Roman" w:hAnsi="Times New Roman" w:cs="Times New Roman"/>
+        </w:rPr>
+        <w:t>java.util</w:t>
+      </w:r>
+      <w:proofErr w:type="gramEnd"/>
+      <w:r>
+        <w:rPr>
+          <w:rFonts w:ascii="Times New Roman" w:hAnsi="Times New Roman" w:cs="Times New Roman"/>
+        </w:rPr>
+        <w:t xml:space="preserve"> class usage</w:t>
       </w:r>
     </w:p>
     <w:p>
@@ -7493,7 +7501,23 @@
                 <w:rFonts w:ascii="Times New Roman" w:hAnsi="Times New Roman" w:cs="Times New Roman"/>
                 <w:szCs w:val="32"/>
               </w:rPr>
-              <w:t>For use by all of the different toolbar functionalities. Also for use by the user to display the text area data or the file specific data to the chart in the application</w:t>
+              <w:t xml:space="preserve">For use by </w:t>
+            </w:r>
+            <w:proofErr w:type="gramStart"/>
+            <w:r>
+              <w:rPr>
+                <w:rFonts w:ascii="Times New Roman" w:hAnsi="Times New Roman" w:cs="Times New Roman"/>
+                <w:szCs w:val="32"/>
+              </w:rPr>
+              <w:t>all of</w:t>
+            </w:r>
+            <w:proofErr w:type="gramEnd"/>
+            <w:r>
+              <w:rPr>
+                <w:rFonts w:ascii="Times New Roman" w:hAnsi="Times New Roman" w:cs="Times New Roman"/>
+                <w:szCs w:val="32"/>
+              </w:rPr>
+              <w:t xml:space="preserve"> the different toolbar functionalities. Also for use by the user to display the text area data or the file specific data to the chart in the application</w:t>
             </w:r>
           </w:p>
         </w:tc>
@@ -8478,11 +8502,19 @@
         </w:rPr>
         <w:t xml:space="preserve">Table 2.16. </w:t>
       </w:r>
-      <w:r>
-        <w:rPr>
-          <w:rFonts w:ascii="Times New Roman" w:hAnsi="Times New Roman" w:cs="Times New Roman"/>
-        </w:rPr>
-        <w:t>javafx.collections class usage</w:t>
+      <w:proofErr w:type="gramStart"/>
+      <w:r>
+        <w:rPr>
+          <w:rFonts w:ascii="Times New Roman" w:hAnsi="Times New Roman" w:cs="Times New Roman"/>
+        </w:rPr>
+        <w:t>javafx.collections</w:t>
+      </w:r>
+      <w:proofErr w:type="gramEnd"/>
+      <w:r>
+        <w:rPr>
+          <w:rFonts w:ascii="Times New Roman" w:hAnsi="Times New Roman" w:cs="Times New Roman"/>
+        </w:rPr>
+        <w:t xml:space="preserve"> class usage</w:t>
       </w:r>
     </w:p>
     <w:p>
@@ -11066,7 +11098,43 @@
         <w:rPr>
           <w:rFonts w:ascii="Times New Roman" w:hAnsi="Times New Roman" w:cs="Times New Roman"/>
         </w:rPr>
-        <w:t>Sequence Diagram of loading valid TSD data</w:t>
+        <w:t xml:space="preserve">Sequence Diagram of </w:t>
+      </w:r>
+      <w:r>
+        <w:rPr>
+          <w:rFonts w:ascii="Times New Roman" w:hAnsi="Times New Roman" w:cs="Times New Roman"/>
+        </w:rPr>
+        <w:t>L</w:t>
+      </w:r>
+      <w:r>
+        <w:rPr>
+          <w:rFonts w:ascii="Times New Roman" w:hAnsi="Times New Roman" w:cs="Times New Roman"/>
+        </w:rPr>
+        <w:t xml:space="preserve">oading </w:t>
+      </w:r>
+      <w:r>
+        <w:rPr>
+          <w:rFonts w:ascii="Times New Roman" w:hAnsi="Times New Roman" w:cs="Times New Roman"/>
+        </w:rPr>
+        <w:t>V</w:t>
+      </w:r>
+      <w:r>
+        <w:rPr>
+          <w:rFonts w:ascii="Times New Roman" w:hAnsi="Times New Roman" w:cs="Times New Roman"/>
+        </w:rPr>
+        <w:t xml:space="preserve">alid TSD </w:t>
+      </w:r>
+      <w:r>
+        <w:rPr>
+          <w:rFonts w:ascii="Times New Roman" w:hAnsi="Times New Roman" w:cs="Times New Roman"/>
+        </w:rPr>
+        <w:t>D</w:t>
+      </w:r>
+      <w:r>
+        <w:rPr>
+          <w:rFonts w:ascii="Times New Roman" w:hAnsi="Times New Roman" w:cs="Times New Roman"/>
+        </w:rPr>
+        <w:t>ata</w:t>
       </w:r>
     </w:p>
     <w:p>
@@ -11090,79 +11158,119 @@
         <w:rPr>
           <w:rFonts w:ascii="Times New Roman" w:hAnsi="Times New Roman" w:cs="Times New Roman"/>
         </w:rPr>
+        <w:t xml:space="preserve"> This case involves </w:t>
+      </w:r>
+      <w:r>
+        <w:rPr>
+          <w:rFonts w:ascii="Times New Roman" w:hAnsi="Times New Roman" w:cs="Times New Roman"/>
+        </w:rPr>
+        <w:t>method calls that occur when the user loads valid data from a file in the TSD format by clicking the Load button in the toolbar.</w:t>
+      </w:r>
+    </w:p>
+    <w:p>
+      <w:pPr>
+        <w:tabs>
+          <w:tab w:val="left" w:pos="3195"/>
+        </w:tabs>
+        <w:spacing w:line="276" w:lineRule="auto"/>
+        <w:rPr>
+          <w:rFonts w:ascii="Times New Roman" w:hAnsi="Times New Roman" w:cs="Times New Roman"/>
+        </w:rPr>
+      </w:pPr>
+      <w:r>
+        <w:rPr>
+          <w:rFonts w:ascii="Times New Roman" w:hAnsi="Times New Roman" w:cs="Times New Roman"/>
+        </w:rPr>
+        <w:t>The</w:t>
+      </w:r>
+      <w:r>
+        <w:rPr>
+          <w:rFonts w:ascii="Times New Roman" w:hAnsi="Times New Roman" w:cs="Times New Roman"/>
+        </w:rPr>
+        <w:t xml:space="preserve"> text area is modified such that only 10 lines are displayed. The information about the data is also displayed to the user</w:t>
+      </w:r>
+      <w:r>
+        <w:rPr>
+          <w:rFonts w:ascii="Times New Roman" w:hAnsi="Times New Roman" w:cs="Times New Roman"/>
+        </w:rPr>
+        <w:t xml:space="preserve">, including the number of instances, the number of labels, the label names, and the source of the TSD data. </w:t>
+      </w:r>
+      <w:r>
+        <w:rPr>
+          <w:rFonts w:ascii="Times New Roman" w:hAnsi="Times New Roman" w:cs="Times New Roman"/>
+        </w:rPr>
         <w:t xml:space="preserve"> </w:t>
       </w:r>
-      <w:r>
-        <w:rPr>
-          <w:rFonts w:ascii="Times New Roman" w:hAnsi="Times New Roman" w:cs="Times New Roman"/>
-        </w:rPr>
-        <w:t xml:space="preserve">This case involves </w:t>
-      </w:r>
-      <w:r>
-        <w:rPr>
-          <w:rFonts w:ascii="Times New Roman" w:hAnsi="Times New Roman" w:cs="Times New Roman"/>
-        </w:rPr>
-        <w:t>method calls that occur when the user loads valid data from a file in the TSD format by clicking the Load button in the toolbar.</w:t>
-      </w:r>
-    </w:p>
-    <w:p>
-      <w:pPr>
-        <w:tabs>
-          <w:tab w:val="left" w:pos="3195"/>
-        </w:tabs>
-        <w:spacing w:line="276" w:lineRule="auto"/>
-        <w:rPr>
-          <w:rFonts w:ascii="Times New Roman" w:hAnsi="Times New Roman" w:cs="Times New Roman"/>
-        </w:rPr>
-      </w:pPr>
-      <w:r>
-        <w:rPr>
-          <w:rFonts w:ascii="Times New Roman" w:hAnsi="Times New Roman" w:cs="Times New Roman"/>
-        </w:rPr>
-        <w:t>The</w:t>
-      </w:r>
-      <w:r>
-        <w:rPr>
-          <w:rFonts w:ascii="Times New Roman" w:hAnsi="Times New Roman" w:cs="Times New Roman"/>
-        </w:rPr>
-        <w:t xml:space="preserve"> text area is modified such that only 10 lines are displayed. The information about the data is also displayed to the user</w:t>
-      </w:r>
-      <w:r>
-        <w:rPr>
-          <w:rFonts w:ascii="Times New Roman" w:hAnsi="Times New Roman" w:cs="Times New Roman"/>
-        </w:rPr>
-        <w:t xml:space="preserve">, including the number of instances, the number of labels, the label names, and the source of the TSD data. </w:t>
-      </w:r>
-      <w:r>
-        <w:rPr>
-          <w:rFonts w:ascii="Times New Roman" w:hAnsi="Times New Roman" w:cs="Times New Roman"/>
-        </w:rPr>
-        <w:t xml:space="preserve"> </w:t>
-      </w:r>
-    </w:p>
-    <w:p>
-      <w:pPr>
-        <w:tabs>
-          <w:tab w:val="left" w:pos="3195"/>
-        </w:tabs>
-        <w:spacing w:line="276" w:lineRule="auto"/>
-        <w:rPr>
-          <w:rFonts w:ascii="Times New Roman" w:hAnsi="Times New Roman" w:cs="Times New Roman"/>
-        </w:rPr>
-      </w:pPr>
-      <w:r>
-        <w:rPr>
-          <w:rFonts w:ascii="Times New Roman" w:hAnsi="Times New Roman" w:cs="Times New Roman"/>
-        </w:rPr>
-        <w:lastRenderedPageBreak/>
+    </w:p>
+    <w:p>
+      <w:pPr>
+        <w:tabs>
+          <w:tab w:val="left" w:pos="3195"/>
+        </w:tabs>
+        <w:spacing w:line="276" w:lineRule="auto"/>
+        <w:rPr>
+          <w:rFonts w:ascii="Times New Roman" w:hAnsi="Times New Roman" w:cs="Times New Roman"/>
+        </w:rPr>
+      </w:pPr>
+    </w:p>
+    <w:p>
+      <w:pPr>
+        <w:tabs>
+          <w:tab w:val="left" w:pos="3195"/>
+        </w:tabs>
+        <w:spacing w:line="276" w:lineRule="auto"/>
+        <w:rPr>
+          <w:rFonts w:ascii="Times New Roman" w:hAnsi="Times New Roman" w:cs="Times New Roman"/>
+        </w:rPr>
+      </w:pPr>
+      <w:r>
+        <w:rPr>
+          <w:rFonts w:ascii="Times New Roman" w:hAnsi="Times New Roman" w:cs="Times New Roman"/>
+        </w:rPr>
+        <w:t xml:space="preserve">Additionally, </w:t>
+      </w:r>
+      <w:r>
+        <w:rPr>
+          <w:rFonts w:ascii="Times New Roman" w:hAnsi="Times New Roman" w:cs="Times New Roman"/>
+        </w:rPr>
+        <w:t xml:space="preserve">the labels of the TSD file are parsed such that the appropriate algorithm types are shown. </w:t>
+      </w:r>
+    </w:p>
+    <w:p>
+      <w:pPr>
+        <w:tabs>
+          <w:tab w:val="left" w:pos="3195"/>
+        </w:tabs>
+        <w:spacing w:line="276" w:lineRule="auto"/>
+        <w:rPr>
+          <w:rFonts w:ascii="Times New Roman" w:hAnsi="Times New Roman" w:cs="Times New Roman"/>
+          <w:color w:val="808080" w:themeColor="background1" w:themeShade="80"/>
+          <w:sz w:val="28"/>
+        </w:rPr>
+      </w:pPr>
+    </w:p>
+    <w:p>
+      <w:pPr>
+        <w:tabs>
+          <w:tab w:val="left" w:pos="3195"/>
+        </w:tabs>
+        <w:spacing w:line="276" w:lineRule="auto"/>
+        <w:rPr>
+          <w:rFonts w:ascii="Times New Roman" w:hAnsi="Times New Roman" w:cs="Times New Roman"/>
+        </w:rPr>
+      </w:pPr>
+      <w:r>
+        <w:rPr>
+          <w:rFonts w:ascii="Times New Roman" w:hAnsi="Times New Roman" w:cs="Times New Roman"/>
+        </w:rPr>
         <w:drawing>
-          <wp:anchor distT="0" distB="0" distL="114300" distR="114300" simplePos="0" relativeHeight="251680768" behindDoc="1" locked="0" layoutInCell="1" allowOverlap="1" wp14:anchorId="3F428E84" wp14:editId="271CD788">
+          <wp:anchor distT="0" distB="0" distL="114300" distR="114300" simplePos="0" relativeHeight="251680768" behindDoc="1" locked="0" layoutInCell="1" allowOverlap="1" wp14:anchorId="3F428E84" wp14:editId="5979BB5B">
             <wp:simplePos x="0" y="0"/>
             <wp:positionH relativeFrom="margin">
               <wp:align>right</wp:align>
             </wp:positionH>
-            <wp:positionV relativeFrom="page">
-              <wp:posOffset>1218565</wp:posOffset>
+            <wp:positionV relativeFrom="margin">
+              <wp:posOffset>1276350</wp:posOffset>
             </wp:positionV>
             <wp:extent cx="5943600" cy="4762500"/>
             <wp:effectExtent l="0" t="0" r="0" b="0"/>
@@ -11274,7 +11382,31 @@
         <w:rPr>
           <w:rFonts w:ascii="Times New Roman" w:hAnsi="Times New Roman" w:cs="Times New Roman"/>
         </w:rPr>
-        <w:t>Sequence Diagram of loading invalid TSD data</w:t>
+        <w:t xml:space="preserve">Sequence Diagram of </w:t>
+      </w:r>
+      <w:r>
+        <w:rPr>
+          <w:rFonts w:ascii="Times New Roman" w:hAnsi="Times New Roman" w:cs="Times New Roman"/>
+        </w:rPr>
+        <w:t>L</w:t>
+      </w:r>
+      <w:r>
+        <w:rPr>
+          <w:rFonts w:ascii="Times New Roman" w:hAnsi="Times New Roman" w:cs="Times New Roman"/>
+        </w:rPr>
+        <w:t xml:space="preserve">oading </w:t>
+      </w:r>
+      <w:r>
+        <w:rPr>
+          <w:rFonts w:ascii="Times New Roman" w:hAnsi="Times New Roman" w:cs="Times New Roman"/>
+        </w:rPr>
+        <w:t>I</w:t>
+      </w:r>
+      <w:r>
+        <w:rPr>
+          <w:rFonts w:ascii="Times New Roman" w:hAnsi="Times New Roman" w:cs="Times New Roman"/>
+        </w:rPr>
+        <w:t>nvalid TSD data</w:t>
       </w:r>
     </w:p>
     <w:p>
@@ -11317,6 +11449,1311 @@
         </w:rPr>
         <w:t xml:space="preserve">The data is not shown, and instead an error dialog is used to notify the user. </w:t>
       </w:r>
+    </w:p>
+    <w:p>
+      <w:pPr>
+        <w:tabs>
+          <w:tab w:val="left" w:pos="3195"/>
+        </w:tabs>
+        <w:spacing w:line="276" w:lineRule="auto"/>
+        <w:rPr>
+          <w:rFonts w:ascii="Times New Roman" w:hAnsi="Times New Roman" w:cs="Times New Roman"/>
+        </w:rPr>
+      </w:pPr>
+    </w:p>
+    <w:p>
+      <w:pPr>
+        <w:tabs>
+          <w:tab w:val="left" w:pos="3195"/>
+        </w:tabs>
+        <w:spacing w:line="276" w:lineRule="auto"/>
+        <w:rPr>
+          <w:rFonts w:ascii="Times New Roman" w:hAnsi="Times New Roman" w:cs="Times New Roman"/>
+        </w:rPr>
+      </w:pPr>
+    </w:p>
+    <w:p>
+      <w:pPr>
+        <w:tabs>
+          <w:tab w:val="left" w:pos="3195"/>
+        </w:tabs>
+        <w:spacing w:line="276" w:lineRule="auto"/>
+        <w:rPr>
+          <w:rFonts w:ascii="Times New Roman" w:hAnsi="Times New Roman" w:cs="Times New Roman"/>
+        </w:rPr>
+      </w:pPr>
+    </w:p>
+    <w:p>
+      <w:pPr>
+        <w:tabs>
+          <w:tab w:val="left" w:pos="3195"/>
+        </w:tabs>
+        <w:spacing w:line="276" w:lineRule="auto"/>
+        <w:rPr>
+          <w:rFonts w:ascii="Times New Roman" w:hAnsi="Times New Roman" w:cs="Times New Roman"/>
+        </w:rPr>
+      </w:pPr>
+    </w:p>
+    <w:p>
+      <w:pPr>
+        <w:tabs>
+          <w:tab w:val="left" w:pos="3195"/>
+        </w:tabs>
+        <w:spacing w:line="276" w:lineRule="auto"/>
+        <w:rPr>
+          <w:rFonts w:ascii="Times New Roman" w:hAnsi="Times New Roman" w:cs="Times New Roman"/>
+          <w:color w:val="808080" w:themeColor="background1" w:themeShade="80"/>
+          <w:sz w:val="28"/>
+        </w:rPr>
+      </w:pPr>
+      <w:r>
+        <w:rPr>
+          <w:rFonts w:ascii="Times New Roman" w:hAnsi="Times New Roman" w:cs="Times New Roman"/>
+        </w:rPr>
+        <w:lastRenderedPageBreak/>
+        <w:drawing>
+          <wp:anchor distT="0" distB="0" distL="114300" distR="114300" simplePos="0" relativeHeight="251681792" behindDoc="1" locked="0" layoutInCell="1" allowOverlap="1" wp14:anchorId="49A69FA0" wp14:editId="06CBD8ED">
+            <wp:simplePos x="0" y="0"/>
+            <wp:positionH relativeFrom="margin">
+              <wp:align>center</wp:align>
+            </wp:positionH>
+            <wp:positionV relativeFrom="page">
+              <wp:posOffset>1171575</wp:posOffset>
+            </wp:positionV>
+            <wp:extent cx="5686425" cy="3142615"/>
+            <wp:effectExtent l="0" t="0" r="9525" b="635"/>
+            <wp:wrapTight wrapText="bothSides">
+              <wp:wrapPolygon edited="0">
+                <wp:start x="0" y="0"/>
+                <wp:lineTo x="0" y="21473"/>
+                <wp:lineTo x="21564" y="21473"/>
+                <wp:lineTo x="21564" y="0"/>
+                <wp:lineTo x="0" y="0"/>
+              </wp:wrapPolygon>
+            </wp:wrapTight>
+            <wp:docPr id="28" name="Picture 28"/>
+            <wp:cNvGraphicFramePr>
+              <a:graphicFrameLocks xmlns:a="http://schemas.openxmlformats.org/drawingml/2006/main" noChangeAspect="1"/>
+            </wp:cNvGraphicFramePr>
+            <a:graphic xmlns:a="http://schemas.openxmlformats.org/drawingml/2006/main">
+              <a:graphicData uri="http://schemas.openxmlformats.org/drawingml/2006/picture">
+                <pic:pic xmlns:pic="http://schemas.openxmlformats.org/drawingml/2006/picture">
+                  <pic:nvPicPr>
+                    <pic:cNvPr id="1" name=""/>
+                    <pic:cNvPicPr/>
+                  </pic:nvPicPr>
+                  <pic:blipFill>
+                    <a:blip r:embed="rId23">
+                      <a:extLst>
+                        <a:ext uri="{28A0092B-C50C-407E-A947-70E740481C1C}">
+                          <a14:useLocalDpi xmlns:a14="http://schemas.microsoft.com/office/drawing/2010/main" val="0"/>
+                        </a:ext>
+                      </a:extLst>
+                    </a:blip>
+                    <a:stretch>
+                      <a:fillRect/>
+                    </a:stretch>
+                  </pic:blipFill>
+                  <pic:spPr>
+                    <a:xfrm>
+                      <a:off x="0" y="0"/>
+                      <a:ext cx="5686425" cy="3142615"/>
+                    </a:xfrm>
+                    <a:prstGeom prst="rect">
+                      <a:avLst/>
+                    </a:prstGeom>
+                  </pic:spPr>
+                </pic:pic>
+              </a:graphicData>
+            </a:graphic>
+            <wp14:sizeRelH relativeFrom="page">
+              <wp14:pctWidth>0</wp14:pctWidth>
+            </wp14:sizeRelH>
+            <wp14:sizeRelV relativeFrom="page">
+              <wp14:pctHeight>0</wp14:pctHeight>
+            </wp14:sizeRelV>
+          </wp:anchor>
+        </w:drawing>
+      </w:r>
+      <w:r>
+        <w:rPr>
+          <w:rFonts w:ascii="Times New Roman" w:hAnsi="Times New Roman" w:cs="Times New Roman"/>
+          <w:color w:val="808080" w:themeColor="background1" w:themeShade="80"/>
+          <w:sz w:val="28"/>
+        </w:rPr>
+        <w:t>Use Case 3.1: Create New Data</w:t>
+      </w:r>
+    </w:p>
+    <w:p>
+      <w:pPr>
+        <w:tabs>
+          <w:tab w:val="left" w:pos="3195"/>
+        </w:tabs>
+        <w:spacing w:line="276" w:lineRule="auto"/>
+        <w:jc w:val="center"/>
+        <w:rPr>
+          <w:rFonts w:ascii="Times New Roman" w:hAnsi="Times New Roman" w:cs="Times New Roman"/>
+        </w:rPr>
+      </w:pPr>
+      <w:r>
+        <w:rPr>
+          <w:rFonts w:ascii="Times New Roman" w:hAnsi="Times New Roman" w:cs="Times New Roman"/>
+          <w:b/>
+        </w:rPr>
+        <w:t xml:space="preserve">Fig 4.3.1. </w:t>
+      </w:r>
+      <w:r>
+        <w:rPr>
+          <w:rFonts w:ascii="Times New Roman" w:hAnsi="Times New Roman" w:cs="Times New Roman"/>
+        </w:rPr>
+        <w:t xml:space="preserve">Sequence Diagram of Creating New Save File </w:t>
+      </w:r>
+    </w:p>
+    <w:p>
+      <w:pPr>
+        <w:tabs>
+          <w:tab w:val="left" w:pos="3195"/>
+        </w:tabs>
+        <w:spacing w:line="276" w:lineRule="auto"/>
+        <w:rPr>
+          <w:rFonts w:ascii="Times New Roman" w:hAnsi="Times New Roman" w:cs="Times New Roman"/>
+        </w:rPr>
+      </w:pPr>
+      <w:r>
+        <w:rPr>
+          <w:rFonts w:ascii="Times New Roman" w:hAnsi="Times New Roman" w:cs="Times New Roman"/>
+          <w:b/>
+        </w:rPr>
+        <w:t xml:space="preserve">Note: </w:t>
+      </w:r>
+      <w:r>
+        <w:rPr>
+          <w:rFonts w:ascii="Times New Roman" w:hAnsi="Times New Roman" w:cs="Times New Roman"/>
+        </w:rPr>
+        <w:t xml:space="preserve">These are the method calls where the user is presented with a dialog to create new data. Once the save file is created, the text area is activated and the following sub cases are followed. </w:t>
+      </w:r>
+    </w:p>
+    <w:p>
+      <w:pPr>
+        <w:tabs>
+          <w:tab w:val="left" w:pos="3195"/>
+        </w:tabs>
+        <w:spacing w:line="276" w:lineRule="auto"/>
+        <w:rPr>
+          <w:rFonts w:ascii="Times New Roman" w:hAnsi="Times New Roman" w:cs="Times New Roman"/>
+        </w:rPr>
+      </w:pPr>
+      <w:r>
+        <w:rPr>
+          <w:rFonts w:ascii="Times New Roman" w:hAnsi="Times New Roman" w:cs="Times New Roman"/>
+        </w:rPr>
+        <w:drawing>
+          <wp:anchor distT="0" distB="0" distL="114300" distR="114300" simplePos="0" relativeHeight="251682816" behindDoc="1" locked="0" layoutInCell="1" allowOverlap="1" wp14:anchorId="5473D226" wp14:editId="12CF4ECE">
+            <wp:simplePos x="0" y="0"/>
+            <wp:positionH relativeFrom="margin">
+              <wp:align>center</wp:align>
+            </wp:positionH>
+            <wp:positionV relativeFrom="paragraph">
+              <wp:posOffset>301625</wp:posOffset>
+            </wp:positionV>
+            <wp:extent cx="5429250" cy="3279775"/>
+            <wp:effectExtent l="0" t="0" r="0" b="0"/>
+            <wp:wrapTight wrapText="bothSides">
+              <wp:wrapPolygon edited="0">
+                <wp:start x="0" y="0"/>
+                <wp:lineTo x="0" y="21454"/>
+                <wp:lineTo x="21524" y="21454"/>
+                <wp:lineTo x="21524" y="0"/>
+                <wp:lineTo x="0" y="0"/>
+              </wp:wrapPolygon>
+            </wp:wrapTight>
+            <wp:docPr id="29" name="Picture 29"/>
+            <wp:cNvGraphicFramePr>
+              <a:graphicFrameLocks xmlns:a="http://schemas.openxmlformats.org/drawingml/2006/main" noChangeAspect="1"/>
+            </wp:cNvGraphicFramePr>
+            <a:graphic xmlns:a="http://schemas.openxmlformats.org/drawingml/2006/main">
+              <a:graphicData uri="http://schemas.openxmlformats.org/drawingml/2006/picture">
+                <pic:pic xmlns:pic="http://schemas.openxmlformats.org/drawingml/2006/picture">
+                  <pic:nvPicPr>
+                    <pic:cNvPr id="1" name=""/>
+                    <pic:cNvPicPr/>
+                  </pic:nvPicPr>
+                  <pic:blipFill>
+                    <a:blip r:embed="rId24">
+                      <a:extLst>
+                        <a:ext uri="{28A0092B-C50C-407E-A947-70E740481C1C}">
+                          <a14:useLocalDpi xmlns:a14="http://schemas.microsoft.com/office/drawing/2010/main" val="0"/>
+                        </a:ext>
+                      </a:extLst>
+                    </a:blip>
+                    <a:stretch>
+                      <a:fillRect/>
+                    </a:stretch>
+                  </pic:blipFill>
+                  <pic:spPr>
+                    <a:xfrm>
+                      <a:off x="0" y="0"/>
+                      <a:ext cx="5429250" cy="3279775"/>
+                    </a:xfrm>
+                    <a:prstGeom prst="rect">
+                      <a:avLst/>
+                    </a:prstGeom>
+                  </pic:spPr>
+                </pic:pic>
+              </a:graphicData>
+            </a:graphic>
+            <wp14:sizeRelH relativeFrom="page">
+              <wp14:pctWidth>0</wp14:pctWidth>
+            </wp14:sizeRelH>
+            <wp14:sizeRelV relativeFrom="page">
+              <wp14:pctHeight>0</wp14:pctHeight>
+            </wp14:sizeRelV>
+          </wp:anchor>
+        </w:drawing>
+      </w:r>
+      <w:r>
+        <w:rPr>
+          <w:rFonts w:ascii="Times New Roman" w:hAnsi="Times New Roman" w:cs="Times New Roman"/>
+          <w:color w:val="808080" w:themeColor="background1" w:themeShade="80"/>
+          <w:sz w:val="28"/>
+        </w:rPr>
+        <w:t>Use Case 3.</w:t>
+      </w:r>
+      <w:r>
+        <w:rPr>
+          <w:rFonts w:ascii="Times New Roman" w:hAnsi="Times New Roman" w:cs="Times New Roman"/>
+          <w:color w:val="808080" w:themeColor="background1" w:themeShade="80"/>
+          <w:sz w:val="28"/>
+        </w:rPr>
+        <w:t>2a: Create New Data</w:t>
+      </w:r>
+    </w:p>
+    <w:p>
+      <w:pPr>
+        <w:tabs>
+          <w:tab w:val="left" w:pos="3195"/>
+        </w:tabs>
+        <w:spacing w:line="276" w:lineRule="auto"/>
+        <w:rPr>
+          <w:rFonts w:ascii="Times New Roman" w:hAnsi="Times New Roman" w:cs="Times New Roman"/>
+        </w:rPr>
+      </w:pPr>
+    </w:p>
+    <w:p>
+      <w:pPr>
+        <w:tabs>
+          <w:tab w:val="left" w:pos="3195"/>
+        </w:tabs>
+        <w:spacing w:line="276" w:lineRule="auto"/>
+        <w:jc w:val="center"/>
+        <w:rPr>
+          <w:rFonts w:ascii="Times New Roman" w:hAnsi="Times New Roman" w:cs="Times New Roman"/>
+        </w:rPr>
+      </w:pPr>
+      <w:r>
+        <w:rPr>
+          <w:rFonts w:ascii="Times New Roman" w:hAnsi="Times New Roman" w:cs="Times New Roman"/>
+          <w:b/>
+        </w:rPr>
+        <w:lastRenderedPageBreak/>
+        <w:t>Fig 4.3.2a</w:t>
+      </w:r>
+      <w:r>
+        <w:rPr>
+          <w:rFonts w:ascii="Times New Roman" w:hAnsi="Times New Roman" w:cs="Times New Roman"/>
+        </w:rPr>
+        <w:t xml:space="preserve"> Sequence Diagram when Input Data is Valid</w:t>
+      </w:r>
+    </w:p>
+    <w:p>
+      <w:pPr>
+        <w:tabs>
+          <w:tab w:val="left" w:pos="3195"/>
+        </w:tabs>
+        <w:spacing w:line="276" w:lineRule="auto"/>
+        <w:rPr>
+          <w:rFonts w:ascii="Times New Roman" w:hAnsi="Times New Roman" w:cs="Times New Roman"/>
+        </w:rPr>
+      </w:pPr>
+      <w:r>
+        <w:rPr>
+          <w:rFonts w:ascii="Times New Roman" w:hAnsi="Times New Roman" w:cs="Times New Roman"/>
+          <w:b/>
+        </w:rPr>
+        <w:t xml:space="preserve">Note: </w:t>
+      </w:r>
+      <w:r>
+        <w:rPr>
+          <w:rFonts w:ascii="Times New Roman" w:hAnsi="Times New Roman" w:cs="Times New Roman"/>
+        </w:rPr>
+        <w:t xml:space="preserve">When the user clicks the done button after editing, the data is parsed and checked for validity by TSDProcessor.java. Since the data is valid, the sequence follows directly case 2a. </w:t>
+      </w:r>
+      <w:r>
+        <w:rPr>
+          <w:rFonts w:ascii="Times New Roman" w:hAnsi="Times New Roman" w:cs="Times New Roman"/>
+        </w:rPr>
+        <w:t>The text area is disabled and the</w:t>
+      </w:r>
+      <w:r>
+        <w:rPr>
+          <w:rFonts w:ascii="Times New Roman" w:hAnsi="Times New Roman" w:cs="Times New Roman"/>
+        </w:rPr>
+        <w:t xml:space="preserve"> toggle button changes. </w:t>
+      </w:r>
+    </w:p>
+    <w:p>
+      <w:pPr>
+        <w:tabs>
+          <w:tab w:val="left" w:pos="3195"/>
+        </w:tabs>
+        <w:spacing w:line="276" w:lineRule="auto"/>
+        <w:rPr>
+          <w:rFonts w:ascii="Times New Roman" w:hAnsi="Times New Roman" w:cs="Times New Roman"/>
+        </w:rPr>
+      </w:pPr>
+      <w:r>
+        <w:rPr>
+          <w:rFonts w:ascii="Times New Roman" w:hAnsi="Times New Roman" w:cs="Times New Roman"/>
+        </w:rPr>
+        <w:drawing>
+          <wp:anchor distT="0" distB="0" distL="114300" distR="114300" simplePos="0" relativeHeight="251683840" behindDoc="1" locked="0" layoutInCell="1" allowOverlap="1" wp14:anchorId="118684A1" wp14:editId="32CE49DE">
+            <wp:simplePos x="0" y="0"/>
+            <wp:positionH relativeFrom="margin">
+              <wp:align>right</wp:align>
+            </wp:positionH>
+            <wp:positionV relativeFrom="page">
+              <wp:posOffset>2087245</wp:posOffset>
+            </wp:positionV>
+            <wp:extent cx="5943600" cy="3275330"/>
+            <wp:effectExtent l="0" t="0" r="0" b="1270"/>
+            <wp:wrapTight wrapText="bothSides">
+              <wp:wrapPolygon edited="0">
+                <wp:start x="0" y="0"/>
+                <wp:lineTo x="0" y="21483"/>
+                <wp:lineTo x="21531" y="21483"/>
+                <wp:lineTo x="21531" y="0"/>
+                <wp:lineTo x="0" y="0"/>
+              </wp:wrapPolygon>
+            </wp:wrapTight>
+            <wp:docPr id="30" name="Picture 30"/>
+            <wp:cNvGraphicFramePr>
+              <a:graphicFrameLocks xmlns:a="http://schemas.openxmlformats.org/drawingml/2006/main" noChangeAspect="1"/>
+            </wp:cNvGraphicFramePr>
+            <a:graphic xmlns:a="http://schemas.openxmlformats.org/drawingml/2006/main">
+              <a:graphicData uri="http://schemas.openxmlformats.org/drawingml/2006/picture">
+                <pic:pic xmlns:pic="http://schemas.openxmlformats.org/drawingml/2006/picture">
+                  <pic:nvPicPr>
+                    <pic:cNvPr id="1" name=""/>
+                    <pic:cNvPicPr/>
+                  </pic:nvPicPr>
+                  <pic:blipFill>
+                    <a:blip r:embed="rId25">
+                      <a:extLst>
+                        <a:ext uri="{28A0092B-C50C-407E-A947-70E740481C1C}">
+                          <a14:useLocalDpi xmlns:a14="http://schemas.microsoft.com/office/drawing/2010/main" val="0"/>
+                        </a:ext>
+                      </a:extLst>
+                    </a:blip>
+                    <a:stretch>
+                      <a:fillRect/>
+                    </a:stretch>
+                  </pic:blipFill>
+                  <pic:spPr>
+                    <a:xfrm>
+                      <a:off x="0" y="0"/>
+                      <a:ext cx="5943600" cy="3275330"/>
+                    </a:xfrm>
+                    <a:prstGeom prst="rect">
+                      <a:avLst/>
+                    </a:prstGeom>
+                  </pic:spPr>
+                </pic:pic>
+              </a:graphicData>
+            </a:graphic>
+            <wp14:sizeRelH relativeFrom="page">
+              <wp14:pctWidth>0</wp14:pctWidth>
+            </wp14:sizeRelH>
+            <wp14:sizeRelV relativeFrom="page">
+              <wp14:pctHeight>0</wp14:pctHeight>
+            </wp14:sizeRelV>
+          </wp:anchor>
+        </w:drawing>
+      </w:r>
+      <w:r>
+        <w:rPr>
+          <w:rFonts w:ascii="Times New Roman" w:hAnsi="Times New Roman" w:cs="Times New Roman"/>
+          <w:color w:val="808080" w:themeColor="background1" w:themeShade="80"/>
+          <w:sz w:val="28"/>
+        </w:rPr>
+        <w:t>Use Case 3.2</w:t>
+      </w:r>
+      <w:r>
+        <w:rPr>
+          <w:rFonts w:ascii="Times New Roman" w:hAnsi="Times New Roman" w:cs="Times New Roman"/>
+          <w:color w:val="808080" w:themeColor="background1" w:themeShade="80"/>
+          <w:sz w:val="28"/>
+        </w:rPr>
+        <w:t>b</w:t>
+      </w:r>
+      <w:r>
+        <w:rPr>
+          <w:rFonts w:ascii="Times New Roman" w:hAnsi="Times New Roman" w:cs="Times New Roman"/>
+          <w:color w:val="808080" w:themeColor="background1" w:themeShade="80"/>
+          <w:sz w:val="28"/>
+        </w:rPr>
+        <w:t>: Create New Data</w:t>
+      </w:r>
+    </w:p>
+    <w:p>
+      <w:pPr>
+        <w:tabs>
+          <w:tab w:val="left" w:pos="3195"/>
+        </w:tabs>
+        <w:spacing w:line="276" w:lineRule="auto"/>
+        <w:jc w:val="center"/>
+        <w:rPr>
+          <w:rFonts w:ascii="Times New Roman" w:hAnsi="Times New Roman" w:cs="Times New Roman"/>
+        </w:rPr>
+      </w:pPr>
+      <w:r>
+        <w:rPr>
+          <w:rFonts w:ascii="Times New Roman" w:hAnsi="Times New Roman" w:cs="Times New Roman"/>
+          <w:b/>
+        </w:rPr>
+        <w:t>Fig 4.3.2b</w:t>
+      </w:r>
+      <w:r>
+        <w:rPr>
+          <w:rFonts w:ascii="Times New Roman" w:hAnsi="Times New Roman" w:cs="Times New Roman"/>
+          <w:b/>
+        </w:rPr>
+        <w:t>.</w:t>
+      </w:r>
+      <w:r>
+        <w:rPr>
+          <w:rFonts w:ascii="Times New Roman" w:hAnsi="Times New Roman" w:cs="Times New Roman"/>
+        </w:rPr>
+        <w:t xml:space="preserve"> Sequence Diagram when Input Data is Invalid</w:t>
+      </w:r>
+    </w:p>
+    <w:p>
+      <w:pPr>
+        <w:tabs>
+          <w:tab w:val="left" w:pos="3195"/>
+        </w:tabs>
+        <w:spacing w:line="276" w:lineRule="auto"/>
+        <w:rPr>
+          <w:rFonts w:ascii="Times New Roman" w:hAnsi="Times New Roman" w:cs="Times New Roman"/>
+        </w:rPr>
+      </w:pPr>
+      <w:r>
+        <w:rPr>
+          <w:rFonts w:ascii="Times New Roman" w:hAnsi="Times New Roman" w:cs="Times New Roman"/>
+          <w:b/>
+        </w:rPr>
+        <w:t>Note:</w:t>
+      </w:r>
+      <w:r>
+        <w:rPr>
+          <w:rFonts w:ascii="Times New Roman" w:hAnsi="Times New Roman" w:cs="Times New Roman"/>
+        </w:rPr>
+        <w:t xml:space="preserve"> When the user clicks the done button after editing and the data is invalid, the sequence follows case 2b.</w:t>
+      </w:r>
+    </w:p>
+    <w:p>
+      <w:pPr>
+        <w:tabs>
+          <w:tab w:val="left" w:pos="3195"/>
+        </w:tabs>
+        <w:spacing w:line="276" w:lineRule="auto"/>
+        <w:rPr>
+          <w:rFonts w:ascii="Times New Roman" w:hAnsi="Times New Roman" w:cs="Times New Roman"/>
+        </w:rPr>
+      </w:pPr>
+      <w:r>
+        <w:rPr>
+          <w:rFonts w:ascii="Times New Roman" w:hAnsi="Times New Roman" w:cs="Times New Roman"/>
+        </w:rPr>
+        <w:drawing>
+          <wp:anchor distT="0" distB="0" distL="114300" distR="114300" simplePos="0" relativeHeight="251684864" behindDoc="1" locked="0" layoutInCell="1" allowOverlap="1" wp14:anchorId="708568B4" wp14:editId="622D010A">
+            <wp:simplePos x="0" y="0"/>
+            <wp:positionH relativeFrom="margin">
+              <wp:align>center</wp:align>
+            </wp:positionH>
+            <wp:positionV relativeFrom="page">
+              <wp:posOffset>6400800</wp:posOffset>
+            </wp:positionV>
+            <wp:extent cx="4476750" cy="2384425"/>
+            <wp:effectExtent l="0" t="0" r="0" b="0"/>
+            <wp:wrapTight wrapText="bothSides">
+              <wp:wrapPolygon edited="0">
+                <wp:start x="0" y="0"/>
+                <wp:lineTo x="0" y="21399"/>
+                <wp:lineTo x="21508" y="21399"/>
+                <wp:lineTo x="21508" y="0"/>
+                <wp:lineTo x="0" y="0"/>
+              </wp:wrapPolygon>
+            </wp:wrapTight>
+            <wp:docPr id="31" name="Picture 31"/>
+            <wp:cNvGraphicFramePr>
+              <a:graphicFrameLocks xmlns:a="http://schemas.openxmlformats.org/drawingml/2006/main" noChangeAspect="1"/>
+            </wp:cNvGraphicFramePr>
+            <a:graphic xmlns:a="http://schemas.openxmlformats.org/drawingml/2006/main">
+              <a:graphicData uri="http://schemas.openxmlformats.org/drawingml/2006/picture">
+                <pic:pic xmlns:pic="http://schemas.openxmlformats.org/drawingml/2006/picture">
+                  <pic:nvPicPr>
+                    <pic:cNvPr id="1" name=""/>
+                    <pic:cNvPicPr/>
+                  </pic:nvPicPr>
+                  <pic:blipFill>
+                    <a:blip r:embed="rId26">
+                      <a:extLst>
+                        <a:ext uri="{28A0092B-C50C-407E-A947-70E740481C1C}">
+                          <a14:useLocalDpi xmlns:a14="http://schemas.microsoft.com/office/drawing/2010/main" val="0"/>
+                        </a:ext>
+                      </a:extLst>
+                    </a:blip>
+                    <a:stretch>
+                      <a:fillRect/>
+                    </a:stretch>
+                  </pic:blipFill>
+                  <pic:spPr>
+                    <a:xfrm>
+                      <a:off x="0" y="0"/>
+                      <a:ext cx="4476750" cy="2384425"/>
+                    </a:xfrm>
+                    <a:prstGeom prst="rect">
+                      <a:avLst/>
+                    </a:prstGeom>
+                  </pic:spPr>
+                </pic:pic>
+              </a:graphicData>
+            </a:graphic>
+            <wp14:sizeRelH relativeFrom="page">
+              <wp14:pctWidth>0</wp14:pctWidth>
+            </wp14:sizeRelH>
+            <wp14:sizeRelV relativeFrom="page">
+              <wp14:pctHeight>0</wp14:pctHeight>
+            </wp14:sizeRelV>
+          </wp:anchor>
+        </w:drawing>
+      </w:r>
+      <w:r>
+        <w:rPr>
+          <w:rFonts w:ascii="Times New Roman" w:hAnsi="Times New Roman" w:cs="Times New Roman"/>
+          <w:color w:val="808080" w:themeColor="background1" w:themeShade="80"/>
+          <w:sz w:val="28"/>
+        </w:rPr>
+        <w:t xml:space="preserve">Use </w:t>
+      </w:r>
+      <w:r>
+        <w:rPr>
+          <w:rFonts w:ascii="Times New Roman" w:hAnsi="Times New Roman" w:cs="Times New Roman"/>
+          <w:color w:val="808080" w:themeColor="background1" w:themeShade="80"/>
+          <w:sz w:val="28"/>
+        </w:rPr>
+        <w:t>Case 3.</w:t>
+      </w:r>
+      <w:r>
+        <w:rPr>
+          <w:rFonts w:ascii="Times New Roman" w:hAnsi="Times New Roman" w:cs="Times New Roman"/>
+          <w:color w:val="808080" w:themeColor="background1" w:themeShade="80"/>
+          <w:sz w:val="28"/>
+        </w:rPr>
+        <w:t>3</w:t>
+      </w:r>
+      <w:r>
+        <w:rPr>
+          <w:rFonts w:ascii="Times New Roman" w:hAnsi="Times New Roman" w:cs="Times New Roman"/>
+          <w:color w:val="808080" w:themeColor="background1" w:themeShade="80"/>
+          <w:sz w:val="28"/>
+        </w:rPr>
+        <w:t>: Create New Data</w:t>
+      </w:r>
+    </w:p>
+    <w:p>
+      <w:pPr>
+        <w:tabs>
+          <w:tab w:val="left" w:pos="3195"/>
+        </w:tabs>
+        <w:spacing w:line="276" w:lineRule="auto"/>
+        <w:rPr>
+          <w:rFonts w:ascii="Times New Roman" w:hAnsi="Times New Roman" w:cs="Times New Roman"/>
+        </w:rPr>
+      </w:pPr>
+    </w:p>
+    <w:p>
+      <w:pPr>
+        <w:tabs>
+          <w:tab w:val="left" w:pos="3195"/>
+        </w:tabs>
+        <w:spacing w:line="276" w:lineRule="auto"/>
+        <w:rPr>
+          <w:rFonts w:ascii="Times New Roman" w:hAnsi="Times New Roman" w:cs="Times New Roman"/>
+        </w:rPr>
+      </w:pPr>
+    </w:p>
+    <w:p>
+      <w:pPr>
+        <w:tabs>
+          <w:tab w:val="left" w:pos="3195"/>
+        </w:tabs>
+        <w:spacing w:line="276" w:lineRule="auto"/>
+        <w:rPr>
+          <w:rFonts w:ascii="Times New Roman" w:hAnsi="Times New Roman" w:cs="Times New Roman"/>
+        </w:rPr>
+      </w:pPr>
+    </w:p>
+    <w:p>
+      <w:pPr>
+        <w:tabs>
+          <w:tab w:val="left" w:pos="3195"/>
+        </w:tabs>
+        <w:spacing w:line="276" w:lineRule="auto"/>
+        <w:rPr>
+          <w:rFonts w:ascii="Times New Roman" w:hAnsi="Times New Roman" w:cs="Times New Roman"/>
+        </w:rPr>
+      </w:pPr>
+    </w:p>
+    <w:p>
+      <w:pPr>
+        <w:tabs>
+          <w:tab w:val="left" w:pos="3195"/>
+        </w:tabs>
+        <w:spacing w:line="276" w:lineRule="auto"/>
+        <w:rPr>
+          <w:rFonts w:ascii="Times New Roman" w:hAnsi="Times New Roman" w:cs="Times New Roman"/>
+        </w:rPr>
+      </w:pPr>
+    </w:p>
+    <w:p>
+      <w:pPr>
+        <w:tabs>
+          <w:tab w:val="left" w:pos="3195"/>
+        </w:tabs>
+        <w:spacing w:line="276" w:lineRule="auto"/>
+        <w:rPr>
+          <w:rFonts w:ascii="Times New Roman" w:hAnsi="Times New Roman" w:cs="Times New Roman"/>
+        </w:rPr>
+      </w:pPr>
+    </w:p>
+    <w:p>
+      <w:pPr>
+        <w:tabs>
+          <w:tab w:val="left" w:pos="3195"/>
+        </w:tabs>
+        <w:spacing w:line="276" w:lineRule="auto"/>
+        <w:rPr>
+          <w:rFonts w:ascii="Times New Roman" w:hAnsi="Times New Roman" w:cs="Times New Roman"/>
+        </w:rPr>
+      </w:pPr>
+    </w:p>
+    <w:p>
+      <w:pPr>
+        <w:tabs>
+          <w:tab w:val="left" w:pos="3195"/>
+        </w:tabs>
+        <w:spacing w:line="276" w:lineRule="auto"/>
+        <w:rPr>
+          <w:rFonts w:ascii="Times New Roman" w:hAnsi="Times New Roman" w:cs="Times New Roman"/>
+        </w:rPr>
+      </w:pPr>
+    </w:p>
+    <w:p>
+      <w:pPr>
+        <w:tabs>
+          <w:tab w:val="left" w:pos="3195"/>
+        </w:tabs>
+        <w:spacing w:line="276" w:lineRule="auto"/>
+        <w:jc w:val="center"/>
+        <w:rPr>
+          <w:rFonts w:ascii="Times New Roman" w:hAnsi="Times New Roman" w:cs="Times New Roman"/>
+        </w:rPr>
+      </w:pPr>
+      <w:r>
+        <w:rPr>
+          <w:rFonts w:ascii="Times New Roman" w:hAnsi="Times New Roman" w:cs="Times New Roman"/>
+          <w:b/>
+        </w:rPr>
+        <w:t xml:space="preserve">Fig 4.3.3. </w:t>
+      </w:r>
+      <w:r>
+        <w:rPr>
+          <w:rFonts w:ascii="Times New Roman" w:hAnsi="Times New Roman" w:cs="Times New Roman"/>
+        </w:rPr>
+        <w:t>Sequence Diagram when Edit Button is Clicked</w:t>
+      </w:r>
+    </w:p>
+    <w:p>
+      <w:pPr>
+        <w:tabs>
+          <w:tab w:val="left" w:pos="3195"/>
+        </w:tabs>
+        <w:spacing w:line="276" w:lineRule="auto"/>
+        <w:rPr>
+          <w:rFonts w:ascii="Times New Roman" w:hAnsi="Times New Roman" w:cs="Times New Roman"/>
+        </w:rPr>
+      </w:pPr>
+      <w:r>
+        <w:rPr>
+          <w:rFonts w:ascii="Times New Roman" w:hAnsi="Times New Roman" w:cs="Times New Roman"/>
+          <w:b/>
+        </w:rPr>
+        <w:lastRenderedPageBreak/>
+        <w:t>Note</w:t>
+      </w:r>
+      <w:r>
+        <w:rPr>
+          <w:rFonts w:ascii="Times New Roman" w:hAnsi="Times New Roman" w:cs="Times New Roman"/>
+        </w:rPr>
+        <w:t xml:space="preserve">: The method calls above simply show how the edit button allows the text area to be modifiable by the user. </w:t>
+      </w:r>
+    </w:p>
+    <w:p>
+      <w:pPr>
+        <w:tabs>
+          <w:tab w:val="left" w:pos="3195"/>
+        </w:tabs>
+        <w:spacing w:line="276" w:lineRule="auto"/>
+        <w:rPr>
+          <w:rFonts w:ascii="Times New Roman" w:hAnsi="Times New Roman" w:cs="Times New Roman"/>
+          <w:color w:val="808080" w:themeColor="background1" w:themeShade="80"/>
+          <w:sz w:val="28"/>
+        </w:rPr>
+      </w:pPr>
+      <w:r>
+        <w:rPr>
+          <w:rFonts w:ascii="Times New Roman" w:hAnsi="Times New Roman" w:cs="Times New Roman"/>
+          <w:b/>
+        </w:rPr>
+        <w:drawing>
+          <wp:anchor distT="0" distB="0" distL="114300" distR="114300" simplePos="0" relativeHeight="251685888" behindDoc="1" locked="0" layoutInCell="1" allowOverlap="1" wp14:anchorId="52494693" wp14:editId="27DC8364">
+            <wp:simplePos x="0" y="0"/>
+            <wp:positionH relativeFrom="margin">
+              <wp:align>center</wp:align>
+            </wp:positionH>
+            <wp:positionV relativeFrom="page">
+              <wp:posOffset>1647825</wp:posOffset>
+            </wp:positionV>
+            <wp:extent cx="4991100" cy="2880360"/>
+            <wp:effectExtent l="0" t="0" r="0" b="0"/>
+            <wp:wrapTight wrapText="bothSides">
+              <wp:wrapPolygon edited="0">
+                <wp:start x="0" y="0"/>
+                <wp:lineTo x="0" y="21429"/>
+                <wp:lineTo x="21518" y="21429"/>
+                <wp:lineTo x="21518" y="0"/>
+                <wp:lineTo x="0" y="0"/>
+              </wp:wrapPolygon>
+            </wp:wrapTight>
+            <wp:docPr id="32" name="Picture 32"/>
+            <wp:cNvGraphicFramePr>
+              <a:graphicFrameLocks xmlns:a="http://schemas.openxmlformats.org/drawingml/2006/main" noChangeAspect="1"/>
+            </wp:cNvGraphicFramePr>
+            <a:graphic xmlns:a="http://schemas.openxmlformats.org/drawingml/2006/main">
+              <a:graphicData uri="http://schemas.openxmlformats.org/drawingml/2006/picture">
+                <pic:pic xmlns:pic="http://schemas.openxmlformats.org/drawingml/2006/picture">
+                  <pic:nvPicPr>
+                    <pic:cNvPr id="1" name=""/>
+                    <pic:cNvPicPr/>
+                  </pic:nvPicPr>
+                  <pic:blipFill>
+                    <a:blip r:embed="rId27">
+                      <a:extLst>
+                        <a:ext uri="{28A0092B-C50C-407E-A947-70E740481C1C}">
+                          <a14:useLocalDpi xmlns:a14="http://schemas.microsoft.com/office/drawing/2010/main" val="0"/>
+                        </a:ext>
+                      </a:extLst>
+                    </a:blip>
+                    <a:stretch>
+                      <a:fillRect/>
+                    </a:stretch>
+                  </pic:blipFill>
+                  <pic:spPr>
+                    <a:xfrm>
+                      <a:off x="0" y="0"/>
+                      <a:ext cx="4991100" cy="2880360"/>
+                    </a:xfrm>
+                    <a:prstGeom prst="rect">
+                      <a:avLst/>
+                    </a:prstGeom>
+                  </pic:spPr>
+                </pic:pic>
+              </a:graphicData>
+            </a:graphic>
+            <wp14:sizeRelH relativeFrom="page">
+              <wp14:pctWidth>0</wp14:pctWidth>
+            </wp14:sizeRelH>
+            <wp14:sizeRelV relativeFrom="page">
+              <wp14:pctHeight>0</wp14:pctHeight>
+            </wp14:sizeRelV>
+          </wp:anchor>
+        </w:drawing>
+      </w:r>
+      <w:r>
+        <w:rPr>
+          <w:rFonts w:ascii="Times New Roman" w:hAnsi="Times New Roman" w:cs="Times New Roman"/>
+          <w:color w:val="808080" w:themeColor="background1" w:themeShade="80"/>
+          <w:sz w:val="28"/>
+        </w:rPr>
+        <w:t xml:space="preserve">Use </w:t>
+      </w:r>
+      <w:r>
+        <w:rPr>
+          <w:rFonts w:ascii="Times New Roman" w:hAnsi="Times New Roman" w:cs="Times New Roman"/>
+          <w:color w:val="808080" w:themeColor="background1" w:themeShade="80"/>
+          <w:sz w:val="28"/>
+        </w:rPr>
+        <w:t>Case 4</w:t>
+      </w:r>
+      <w:r>
+        <w:rPr>
+          <w:rFonts w:ascii="Times New Roman" w:hAnsi="Times New Roman" w:cs="Times New Roman"/>
+          <w:color w:val="808080" w:themeColor="background1" w:themeShade="80"/>
+          <w:sz w:val="28"/>
+        </w:rPr>
+        <w:t>a: Save Data</w:t>
+      </w:r>
+    </w:p>
+    <w:p>
+      <w:pPr>
+        <w:tabs>
+          <w:tab w:val="left" w:pos="3195"/>
+        </w:tabs>
+        <w:spacing w:line="276" w:lineRule="auto"/>
+        <w:jc w:val="center"/>
+        <w:rPr>
+          <w:rFonts w:ascii="Times New Roman" w:hAnsi="Times New Roman" w:cs="Times New Roman"/>
+          <w:b/>
+        </w:rPr>
+      </w:pPr>
+    </w:p>
+    <w:p>
+      <w:pPr>
+        <w:tabs>
+          <w:tab w:val="left" w:pos="3195"/>
+        </w:tabs>
+        <w:spacing w:line="276" w:lineRule="auto"/>
+        <w:jc w:val="center"/>
+        <w:rPr>
+          <w:rFonts w:ascii="Times New Roman" w:hAnsi="Times New Roman" w:cs="Times New Roman"/>
+          <w:b/>
+        </w:rPr>
+      </w:pPr>
+    </w:p>
+    <w:p>
+      <w:pPr>
+        <w:tabs>
+          <w:tab w:val="left" w:pos="3195"/>
+        </w:tabs>
+        <w:spacing w:line="276" w:lineRule="auto"/>
+        <w:jc w:val="center"/>
+        <w:rPr>
+          <w:rFonts w:ascii="Times New Roman" w:hAnsi="Times New Roman" w:cs="Times New Roman"/>
+          <w:b/>
+        </w:rPr>
+      </w:pPr>
+    </w:p>
+    <w:p>
+      <w:pPr>
+        <w:tabs>
+          <w:tab w:val="left" w:pos="3195"/>
+        </w:tabs>
+        <w:spacing w:line="276" w:lineRule="auto"/>
+        <w:jc w:val="center"/>
+        <w:rPr>
+          <w:rFonts w:ascii="Times New Roman" w:hAnsi="Times New Roman" w:cs="Times New Roman"/>
+          <w:b/>
+        </w:rPr>
+      </w:pPr>
+    </w:p>
+    <w:p>
+      <w:pPr>
+        <w:tabs>
+          <w:tab w:val="left" w:pos="3195"/>
+        </w:tabs>
+        <w:spacing w:line="276" w:lineRule="auto"/>
+        <w:jc w:val="center"/>
+        <w:rPr>
+          <w:rFonts w:ascii="Times New Roman" w:hAnsi="Times New Roman" w:cs="Times New Roman"/>
+          <w:b/>
+        </w:rPr>
+      </w:pPr>
+    </w:p>
+    <w:p>
+      <w:pPr>
+        <w:tabs>
+          <w:tab w:val="left" w:pos="3195"/>
+        </w:tabs>
+        <w:spacing w:line="276" w:lineRule="auto"/>
+        <w:jc w:val="center"/>
+        <w:rPr>
+          <w:rFonts w:ascii="Times New Roman" w:hAnsi="Times New Roman" w:cs="Times New Roman"/>
+          <w:b/>
+        </w:rPr>
+      </w:pPr>
+    </w:p>
+    <w:p>
+      <w:pPr>
+        <w:tabs>
+          <w:tab w:val="left" w:pos="3195"/>
+        </w:tabs>
+        <w:spacing w:line="276" w:lineRule="auto"/>
+        <w:jc w:val="center"/>
+        <w:rPr>
+          <w:rFonts w:ascii="Times New Roman" w:hAnsi="Times New Roman" w:cs="Times New Roman"/>
+          <w:b/>
+        </w:rPr>
+      </w:pPr>
+    </w:p>
+    <w:p>
+      <w:pPr>
+        <w:tabs>
+          <w:tab w:val="left" w:pos="3195"/>
+        </w:tabs>
+        <w:spacing w:line="276" w:lineRule="auto"/>
+        <w:jc w:val="center"/>
+        <w:rPr>
+          <w:rFonts w:ascii="Times New Roman" w:hAnsi="Times New Roman" w:cs="Times New Roman"/>
+          <w:b/>
+        </w:rPr>
+      </w:pPr>
+    </w:p>
+    <w:p>
+      <w:pPr>
+        <w:tabs>
+          <w:tab w:val="left" w:pos="3195"/>
+        </w:tabs>
+        <w:spacing w:line="276" w:lineRule="auto"/>
+        <w:jc w:val="center"/>
+        <w:rPr>
+          <w:rFonts w:ascii="Times New Roman" w:hAnsi="Times New Roman" w:cs="Times New Roman"/>
+          <w:b/>
+        </w:rPr>
+      </w:pPr>
+    </w:p>
+    <w:p>
+      <w:pPr>
+        <w:tabs>
+          <w:tab w:val="left" w:pos="3195"/>
+        </w:tabs>
+        <w:spacing w:line="276" w:lineRule="auto"/>
+        <w:jc w:val="center"/>
+        <w:rPr>
+          <w:rFonts w:ascii="Times New Roman" w:hAnsi="Times New Roman" w:cs="Times New Roman"/>
+          <w:b/>
+        </w:rPr>
+      </w:pPr>
+    </w:p>
+    <w:p>
+      <w:pPr>
+        <w:tabs>
+          <w:tab w:val="left" w:pos="3195"/>
+        </w:tabs>
+        <w:spacing w:line="276" w:lineRule="auto"/>
+        <w:jc w:val="center"/>
+        <w:rPr>
+          <w:rFonts w:ascii="Times New Roman" w:hAnsi="Times New Roman" w:cs="Times New Roman"/>
+        </w:rPr>
+      </w:pPr>
+      <w:r>
+        <w:rPr>
+          <w:rFonts w:ascii="Times New Roman" w:hAnsi="Times New Roman" w:cs="Times New Roman"/>
+          <w:b/>
+        </w:rPr>
+        <w:t xml:space="preserve">Fig 4.4a. </w:t>
+      </w:r>
+      <w:r>
+        <w:rPr>
+          <w:rFonts w:ascii="Times New Roman" w:hAnsi="Times New Roman" w:cs="Times New Roman"/>
+        </w:rPr>
+        <w:t>Sequence Diagram when Save File Exists</w:t>
+      </w:r>
+    </w:p>
+    <w:p>
+      <w:pPr>
+        <w:tabs>
+          <w:tab w:val="left" w:pos="3195"/>
+        </w:tabs>
+        <w:spacing w:line="276" w:lineRule="auto"/>
+        <w:rPr>
+          <w:rFonts w:ascii="Times New Roman" w:hAnsi="Times New Roman" w:cs="Times New Roman"/>
+        </w:rPr>
+      </w:pPr>
+      <w:r>
+        <w:rPr>
+          <w:rFonts w:ascii="Times New Roman" w:hAnsi="Times New Roman" w:cs="Times New Roman"/>
+          <w:b/>
+        </w:rPr>
+        <w:t>Note</w:t>
+      </w:r>
+      <w:r>
+        <w:rPr>
+          <w:rFonts w:ascii="Times New Roman" w:hAnsi="Times New Roman" w:cs="Times New Roman"/>
+        </w:rPr>
+        <w:t xml:space="preserve">: </w:t>
+      </w:r>
+      <w:r>
+        <w:rPr>
+          <w:rFonts w:ascii="Times New Roman" w:hAnsi="Times New Roman" w:cs="Times New Roman"/>
+        </w:rPr>
+        <w:t xml:space="preserve">The sequence shows what occurs when the user clicks the save button and a save file already exists. </w:t>
+      </w:r>
+      <w:r>
+        <w:rPr>
+          <w:rFonts w:ascii="Times New Roman" w:hAnsi="Times New Roman" w:cs="Times New Roman"/>
+        </w:rPr>
+        <w:t xml:space="preserve">The save button is disabled upon saving and remains that way until new data is created. </w:t>
+      </w:r>
+      <w:r>
+        <w:rPr>
+          <w:rFonts w:ascii="Times New Roman" w:hAnsi="Times New Roman" w:cs="Times New Roman"/>
+        </w:rPr>
+        <w:t xml:space="preserve">The file application also restricts the format of the file by only allowing .tsd files to be saved. </w:t>
+      </w:r>
+    </w:p>
+    <w:p>
+      <w:pPr>
+        <w:tabs>
+          <w:tab w:val="left" w:pos="3195"/>
+        </w:tabs>
+        <w:spacing w:line="276" w:lineRule="auto"/>
+        <w:rPr>
+          <w:rFonts w:ascii="Times New Roman" w:hAnsi="Times New Roman" w:cs="Times New Roman"/>
+          <w:color w:val="808080" w:themeColor="background1" w:themeShade="80"/>
+          <w:sz w:val="28"/>
+        </w:rPr>
+      </w:pPr>
+      <w:r>
+        <w:rPr>
+          <w:rFonts w:ascii="Times New Roman" w:hAnsi="Times New Roman" w:cs="Times New Roman"/>
+          <w:color w:val="808080" w:themeColor="background1" w:themeShade="80"/>
+          <w:sz w:val="28"/>
+        </w:rPr>
+        <w:drawing>
+          <wp:anchor distT="0" distB="0" distL="114300" distR="114300" simplePos="0" relativeHeight="251686912" behindDoc="1" locked="0" layoutInCell="1" allowOverlap="1" wp14:anchorId="655D2DA1" wp14:editId="74316291">
+            <wp:simplePos x="0" y="0"/>
+            <wp:positionH relativeFrom="margin">
+              <wp:align>center</wp:align>
+            </wp:positionH>
+            <wp:positionV relativeFrom="page">
+              <wp:posOffset>5810250</wp:posOffset>
+            </wp:positionV>
+            <wp:extent cx="5572125" cy="2667635"/>
+            <wp:effectExtent l="0" t="0" r="9525" b="0"/>
+            <wp:wrapTight wrapText="bothSides">
+              <wp:wrapPolygon edited="0">
+                <wp:start x="0" y="0"/>
+                <wp:lineTo x="0" y="21441"/>
+                <wp:lineTo x="21563" y="21441"/>
+                <wp:lineTo x="21563" y="0"/>
+                <wp:lineTo x="0" y="0"/>
+              </wp:wrapPolygon>
+            </wp:wrapTight>
+            <wp:docPr id="33" name="Picture 33"/>
+            <wp:cNvGraphicFramePr>
+              <a:graphicFrameLocks xmlns:a="http://schemas.openxmlformats.org/drawingml/2006/main" noChangeAspect="1"/>
+            </wp:cNvGraphicFramePr>
+            <a:graphic xmlns:a="http://schemas.openxmlformats.org/drawingml/2006/main">
+              <a:graphicData uri="http://schemas.openxmlformats.org/drawingml/2006/picture">
+                <pic:pic xmlns:pic="http://schemas.openxmlformats.org/drawingml/2006/picture">
+                  <pic:nvPicPr>
+                    <pic:cNvPr id="1" name=""/>
+                    <pic:cNvPicPr/>
+                  </pic:nvPicPr>
+                  <pic:blipFill>
+                    <a:blip r:embed="rId28">
+                      <a:extLst>
+                        <a:ext uri="{28A0092B-C50C-407E-A947-70E740481C1C}">
+                          <a14:useLocalDpi xmlns:a14="http://schemas.microsoft.com/office/drawing/2010/main" val="0"/>
+                        </a:ext>
+                      </a:extLst>
+                    </a:blip>
+                    <a:stretch>
+                      <a:fillRect/>
+                    </a:stretch>
+                  </pic:blipFill>
+                  <pic:spPr>
+                    <a:xfrm>
+                      <a:off x="0" y="0"/>
+                      <a:ext cx="5572125" cy="2667635"/>
+                    </a:xfrm>
+                    <a:prstGeom prst="rect">
+                      <a:avLst/>
+                    </a:prstGeom>
+                  </pic:spPr>
+                </pic:pic>
+              </a:graphicData>
+            </a:graphic>
+            <wp14:sizeRelH relativeFrom="page">
+              <wp14:pctWidth>0</wp14:pctWidth>
+            </wp14:sizeRelH>
+            <wp14:sizeRelV relativeFrom="page">
+              <wp14:pctHeight>0</wp14:pctHeight>
+            </wp14:sizeRelV>
+          </wp:anchor>
+        </w:drawing>
+      </w:r>
+      <w:r>
+        <w:rPr>
+          <w:rFonts w:ascii="Times New Roman" w:hAnsi="Times New Roman" w:cs="Times New Roman"/>
+          <w:color w:val="808080" w:themeColor="background1" w:themeShade="80"/>
+          <w:sz w:val="28"/>
+        </w:rPr>
+        <w:t>Use Case 4</w:t>
+      </w:r>
+      <w:r>
+        <w:rPr>
+          <w:rFonts w:ascii="Times New Roman" w:hAnsi="Times New Roman" w:cs="Times New Roman"/>
+          <w:color w:val="808080" w:themeColor="background1" w:themeShade="80"/>
+          <w:sz w:val="28"/>
+        </w:rPr>
+        <w:t>b</w:t>
+      </w:r>
+      <w:r>
+        <w:rPr>
+          <w:rFonts w:ascii="Times New Roman" w:hAnsi="Times New Roman" w:cs="Times New Roman"/>
+          <w:color w:val="808080" w:themeColor="background1" w:themeShade="80"/>
+          <w:sz w:val="28"/>
+        </w:rPr>
+        <w:t>: Save Data</w:t>
+      </w:r>
+    </w:p>
+    <w:p>
+      <w:pPr>
+        <w:tabs>
+          <w:tab w:val="left" w:pos="3195"/>
+        </w:tabs>
+        <w:spacing w:line="276" w:lineRule="auto"/>
+        <w:jc w:val="center"/>
+        <w:rPr>
+          <w:rFonts w:ascii="Times New Roman" w:hAnsi="Times New Roman" w:cs="Times New Roman"/>
+        </w:rPr>
+      </w:pPr>
+      <w:r>
+        <w:rPr>
+          <w:rFonts w:ascii="Times New Roman" w:hAnsi="Times New Roman" w:cs="Times New Roman"/>
+          <w:b/>
+        </w:rPr>
+        <w:t>Fig 4.4</w:t>
+      </w:r>
+      <w:r>
+        <w:rPr>
+          <w:rFonts w:ascii="Times New Roman" w:hAnsi="Times New Roman" w:cs="Times New Roman"/>
+          <w:b/>
+        </w:rPr>
+        <w:t>b</w:t>
+      </w:r>
+      <w:r>
+        <w:rPr>
+          <w:rFonts w:ascii="Times New Roman" w:hAnsi="Times New Roman" w:cs="Times New Roman"/>
+          <w:b/>
+        </w:rPr>
+        <w:t xml:space="preserve">. </w:t>
+      </w:r>
+      <w:r>
+        <w:rPr>
+          <w:rFonts w:ascii="Times New Roman" w:hAnsi="Times New Roman" w:cs="Times New Roman"/>
+        </w:rPr>
+        <w:t xml:space="preserve">Sequence Diagram when Save File </w:t>
+      </w:r>
+      <w:r>
+        <w:rPr>
+          <w:rFonts w:ascii="Times New Roman" w:hAnsi="Times New Roman" w:cs="Times New Roman"/>
+        </w:rPr>
+        <w:t>Does Not E</w:t>
+      </w:r>
+      <w:r>
+        <w:rPr>
+          <w:rFonts w:ascii="Times New Roman" w:hAnsi="Times New Roman" w:cs="Times New Roman"/>
+        </w:rPr>
+        <w:t>xist</w:t>
+      </w:r>
+    </w:p>
+    <w:p>
+      <w:pPr>
+        <w:tabs>
+          <w:tab w:val="left" w:pos="3195"/>
+        </w:tabs>
+        <w:spacing w:line="276" w:lineRule="auto"/>
+        <w:rPr>
+          <w:rFonts w:ascii="Times New Roman" w:hAnsi="Times New Roman" w:cs="Times New Roman"/>
+        </w:rPr>
+      </w:pPr>
+      <w:r>
+        <w:rPr>
+          <w:rFonts w:ascii="Times New Roman" w:hAnsi="Times New Roman" w:cs="Times New Roman"/>
+          <w:b/>
+        </w:rPr>
+        <w:lastRenderedPageBreak/>
+        <w:t>Note</w:t>
+      </w:r>
+      <w:r>
+        <w:rPr>
+          <w:rFonts w:ascii="Times New Roman" w:hAnsi="Times New Roman" w:cs="Times New Roman"/>
+        </w:rPr>
+        <w:t xml:space="preserve">: </w:t>
+      </w:r>
+      <w:r>
+        <w:rPr>
+          <w:rFonts w:ascii="Times New Roman" w:hAnsi="Times New Roman" w:cs="Times New Roman"/>
+        </w:rPr>
+        <w:t xml:space="preserve">This sequence shows when the save file does not exist yet. The user selects a file to save the data from the application, and the sequence directly follows case 4a. </w:t>
+      </w:r>
+    </w:p>
+    <w:p>
+      <w:pPr>
+        <w:tabs>
+          <w:tab w:val="left" w:pos="3195"/>
+        </w:tabs>
+        <w:spacing w:line="276" w:lineRule="auto"/>
+        <w:rPr>
+          <w:rFonts w:ascii="Times New Roman" w:hAnsi="Times New Roman" w:cs="Times New Roman"/>
+          <w:color w:val="808080" w:themeColor="background1" w:themeShade="80"/>
+          <w:sz w:val="28"/>
+        </w:rPr>
+      </w:pPr>
+      <w:r>
+        <w:rPr>
+          <w:rFonts w:ascii="Times New Roman" w:hAnsi="Times New Roman" w:cs="Times New Roman"/>
+        </w:rPr>
+        <w:t xml:space="preserve"> </w:t>
+      </w:r>
+      <w:r>
+        <w:rPr>
+          <w:rFonts w:ascii="Times New Roman" w:hAnsi="Times New Roman" w:cs="Times New Roman"/>
+          <w:color w:val="808080" w:themeColor="background1" w:themeShade="80"/>
+          <w:sz w:val="28"/>
+        </w:rPr>
+        <w:t xml:space="preserve">Use Case </w:t>
+      </w:r>
+      <w:r>
+        <w:rPr>
+          <w:rFonts w:ascii="Times New Roman" w:hAnsi="Times New Roman" w:cs="Times New Roman"/>
+          <w:color w:val="808080" w:themeColor="background1" w:themeShade="80"/>
+          <w:sz w:val="28"/>
+        </w:rPr>
+        <w:t xml:space="preserve">5: </w:t>
+      </w:r>
+      <w:r>
+        <w:rPr>
+          <w:rFonts w:ascii="Times New Roman" w:hAnsi="Times New Roman" w:cs="Times New Roman"/>
+          <w:color w:val="808080" w:themeColor="background1" w:themeShade="80"/>
+          <w:sz w:val="28"/>
+        </w:rPr>
+        <w:t>Select Algorithm Type</w:t>
+      </w:r>
+    </w:p>
+    <w:p>
+      <w:pPr>
+        <w:tabs>
+          <w:tab w:val="left" w:pos="3195"/>
+        </w:tabs>
+        <w:spacing w:line="276" w:lineRule="auto"/>
+        <w:rPr>
+          <w:rFonts w:ascii="Times New Roman" w:hAnsi="Times New Roman" w:cs="Times New Roman"/>
+        </w:rPr>
+      </w:pPr>
       <w:bookmarkStart w:id="5" w:name="_GoBack"/>
       <w:bookmarkEnd w:id="5"/>
     </w:p>
@@ -11332,8 +12769,8 @@
       </w:pPr>
     </w:p>
     <w:sectPr>
-      <w:headerReference w:type="default" r:id="rId23"/>
-      <w:footerReference w:type="default" r:id="rId24"/>
+      <w:headerReference w:type="default" r:id="rId29"/>
+      <w:footerReference w:type="default" r:id="rId30"/>
       <w:pgSz w:w="12240" w:h="15840"/>
       <w:pgMar w:top="1440" w:right="1440" w:bottom="1440" w:left="1440" w:header="720" w:footer="720" w:gutter="0"/>
       <w:cols w:space="720"/>
@@ -13411,7 +14848,7 @@
 </file>
 
 <file path=customXml/itemProps1.xml><?xml version="1.0" encoding="utf-8"?>
-<ds:datastoreItem xmlns:ds="http://schemas.openxmlformats.org/officeDocument/2006/customXml" ds:itemID="{A3D5C77E-0808-463F-88EF-F2ACCD86B83B}">
+<ds:datastoreItem xmlns:ds="http://schemas.openxmlformats.org/officeDocument/2006/customXml" ds:itemID="{725F0BAE-5A94-4762-9B02-0430CDBF7883}">
   <ds:schemaRefs>
     <ds:schemaRef ds:uri="http://schemas.openxmlformats.org/officeDocument/2006/bibliography"/>
   </ds:schemaRefs>

</xml_diff>